<commit_message>
Changed SBU tutoring to past tense
</commit_message>
<xml_diff>
--- a/resources/michael-wolf-sonkin-resume.docx
+++ b/resources/michael-wolf-sonkin-resume.docx
@@ -47,31 +47,7 @@
         <w:rPr>
           <w:rFonts w:ascii="Garamond" w:hAnsi="Garamond"/>
         </w:rPr>
-        <w:t>michaelwolfsonkin@gm</w:t>
-      </w:r>
-      <w:r>
-        <w:rPr>
-          <w:rFonts w:ascii="Garamond" w:hAnsi="Garamond"/>
-        </w:rPr>
-        <w:t>a</w:t>
-      </w:r>
-      <w:r>
-        <w:rPr>
-          <w:rFonts w:ascii="Garamond" w:hAnsi="Garamond"/>
-        </w:rPr>
-        <w:t xml:space="preserve">il.com | </w:t>
-      </w:r>
-      <w:r>
-        <w:rPr>
-          <w:rFonts w:ascii="Garamond" w:hAnsi="Garamond"/>
-        </w:rPr>
-        <w:t>(646) 618-2611</w:t>
-      </w:r>
-      <w:r>
-        <w:rPr>
-          <w:rFonts w:ascii="Garamond" w:hAnsi="Garamond"/>
-        </w:rPr>
-        <w:t xml:space="preserve"> | </w:t>
+        <w:t xml:space="preserve">michaelwolfsonkin@gmail.com | (646) 618-2611 | </w:t>
       </w:r>
       <w:hyperlink r:id="rId8" w:history="1">
         <w:r>
@@ -79,35 +55,7 @@
             <w:rStyle w:val="Hyperlink"/>
             <w:rFonts w:ascii="Garamond" w:hAnsi="Garamond"/>
           </w:rPr>
-          <w:t>githu</w:t>
-        </w:r>
-        <w:r>
-          <w:rPr>
-            <w:rStyle w:val="Hyperlink"/>
-            <w:rFonts w:ascii="Garamond" w:hAnsi="Garamond"/>
-          </w:rPr>
-          <w:t>b</w:t>
-        </w:r>
-        <w:r>
-          <w:rPr>
-            <w:rStyle w:val="Hyperlink"/>
-            <w:rFonts w:ascii="Garamond" w:hAnsi="Garamond"/>
-          </w:rPr>
-          <w:t>.</w:t>
-        </w:r>
-        <w:r>
-          <w:rPr>
-            <w:rStyle w:val="Hyperlink"/>
-            <w:rFonts w:ascii="Garamond" w:hAnsi="Garamond"/>
-          </w:rPr>
-          <w:t>c</w:t>
-        </w:r>
-        <w:r>
-          <w:rPr>
-            <w:rStyle w:val="Hyperlink"/>
-            <w:rFonts w:ascii="Garamond" w:hAnsi="Garamond"/>
-          </w:rPr>
-          <w:t>om/mikee478</w:t>
+          <w:t>github.com/mikee478</w:t>
         </w:r>
       </w:hyperlink>
     </w:p>
@@ -277,14 +225,7 @@
           <w:rFonts w:ascii="Garamond" w:hAnsi="Garamond"/>
           <w:sz w:val="22"/>
         </w:rPr>
-        <w:t xml:space="preserve">August 2018 </w:t>
-      </w:r>
-      <w:r>
-        <w:rPr>
-          <w:rFonts w:ascii="Garamond" w:hAnsi="Garamond"/>
-          <w:sz w:val="22"/>
-        </w:rPr>
-        <w:t>– May 202</w:t>
+        <w:t>August 2018 – May 202</w:t>
       </w:r>
       <w:r>
         <w:rPr>
@@ -332,21 +273,7 @@
           <w:rFonts w:ascii="Garamond" w:hAnsi="Garamond"/>
           <w:sz w:val="22"/>
         </w:rPr>
-        <w:t>Cumulative GPA: 3.9</w:t>
-      </w:r>
-      <w:r>
-        <w:rPr>
-          <w:rFonts w:ascii="Garamond" w:hAnsi="Garamond"/>
-          <w:sz w:val="22"/>
-        </w:rPr>
-        <w:t>2</w:t>
-      </w:r>
-      <w:r>
-        <w:rPr>
-          <w:rFonts w:ascii="Garamond" w:hAnsi="Garamond"/>
-          <w:sz w:val="22"/>
-        </w:rPr>
-        <w:t>/4.0</w:t>
+        <w:t>Cumulative GPA: 3.92/4.0</w:t>
       </w:r>
     </w:p>
     <w:p>
@@ -736,14 +663,7 @@
           <w:rFonts w:ascii="Garamond" w:hAnsi="Garamond"/>
           <w:sz w:val="22"/>
         </w:rPr>
-        <w:t xml:space="preserve">| </w:t>
-      </w:r>
-      <w:r>
-        <w:rPr>
-          <w:rFonts w:ascii="Garamond" w:hAnsi="Garamond"/>
-          <w:sz w:val="22"/>
-        </w:rPr>
-        <w:t>Raleigh, NC</w:t>
+        <w:t>| Raleigh, NC</w:t>
       </w:r>
       <w:r>
         <w:rPr>
@@ -751,12 +671,6 @@
           <w:sz w:val="22"/>
         </w:rPr>
         <w:tab/>
-      </w:r>
-      <w:r>
-        <w:rPr>
-          <w:rFonts w:ascii="Garamond" w:hAnsi="Garamond"/>
-          <w:sz w:val="22"/>
-        </w:rPr>
         <w:t>Summer 2020</w:t>
       </w:r>
     </w:p>
@@ -774,15 +688,7 @@
           <w:i/>
           <w:sz w:val="22"/>
         </w:rPr>
-        <w:t xml:space="preserve">Software Development </w:t>
-      </w:r>
-      <w:r>
-        <w:rPr>
-          <w:rFonts w:ascii="Garamond" w:hAnsi="Garamond"/>
-          <w:i/>
-          <w:sz w:val="22"/>
-        </w:rPr>
-        <w:t>Intern</w:t>
+        <w:t>Software Development Intern</w:t>
       </w:r>
     </w:p>
     <w:p>
@@ -803,14 +709,7 @@
           <w:rFonts w:ascii="Garamond" w:hAnsi="Garamond"/>
           <w:sz w:val="22"/>
         </w:rPr>
-        <w:t>Refined the 3D model export pipeline to view subdivided tunnel facilities on a 3D representation of the</w:t>
-      </w:r>
-      <w:r>
-        <w:rPr>
-          <w:rFonts w:ascii="Garamond" w:hAnsi="Garamond"/>
-          <w:sz w:val="22"/>
-        </w:rPr>
-        <w:t xml:space="preserve"> earth.</w:t>
+        <w:t>Refined the 3D model export pipeline to view subdivided tunnel facilities on a 3D representation of the earth.</w:t>
       </w:r>
     </w:p>
     <w:p>
@@ -932,12 +831,6 @@
           <w:sz w:val="22"/>
         </w:rPr>
         <w:tab/>
-      </w:r>
-      <w:r>
-        <w:rPr>
-          <w:rFonts w:ascii="Garamond" w:hAnsi="Garamond"/>
-          <w:sz w:val="22"/>
-        </w:rPr>
         <w:t>Fall 2020, Spring 2021</w:t>
       </w:r>
     </w:p>
@@ -976,7 +869,21 @@
           <w:rFonts w:ascii="Garamond" w:hAnsi="Garamond"/>
           <w:sz w:val="22"/>
         </w:rPr>
-        <w:t>Help students develop skills in data structures, discrete math, system fundamentals, and algorithmic analysis.</w:t>
+        <w:t>Help</w:t>
+      </w:r>
+      <w:r>
+        <w:rPr>
+          <w:rFonts w:ascii="Garamond" w:hAnsi="Garamond"/>
+          <w:sz w:val="22"/>
+        </w:rPr>
+        <w:t>ed</w:t>
+      </w:r>
+      <w:r>
+        <w:rPr>
+          <w:rFonts w:ascii="Garamond" w:hAnsi="Garamond"/>
+          <w:sz w:val="22"/>
+        </w:rPr>
+        <w:t xml:space="preserve"> students develop skills in data structures, discrete math, system fundamentals, and algorithmic analysis.</w:t>
       </w:r>
     </w:p>
     <w:p>

</xml_diff>

<commit_message>
Updated resume gpa for spring 2022
</commit_message>
<xml_diff>
--- a/resources/michael-wolf-sonkin-resume.docx
+++ b/resources/michael-wolf-sonkin-resume.docx
@@ -1,6 +1,6 @@
 
 <file path=word/document.xml><?xml version="1.0" encoding="utf-8"?>
-<w:document xmlns:wpc="http://schemas.microsoft.com/office/word/2010/wordprocessingCanvas" xmlns:cx="http://schemas.microsoft.com/office/drawing/2014/chartex" xmlns:cx1="http://schemas.microsoft.com/office/drawing/2015/9/8/chartex" xmlns:cx2="http://schemas.microsoft.com/office/drawing/2015/10/21/chartex" xmlns:cx3="http://schemas.microsoft.com/office/drawing/2016/5/9/chartex" xmlns:cx4="http://schemas.microsoft.com/office/drawing/2016/5/10/chartex" xmlns:cx5="http://schemas.microsoft.com/office/drawing/2016/5/11/chartex" xmlns:cx6="http://schemas.microsoft.com/office/drawing/2016/5/12/chartex" xmlns:cx7="http://schemas.microsoft.com/office/drawing/2016/5/13/chartex" xmlns:cx8="http://schemas.microsoft.com/office/drawing/2016/5/14/chartex" xmlns:mc="http://schemas.openxmlformats.org/markup-compatibility/2006" xmlns:aink="http://schemas.microsoft.com/office/drawing/2016/ink" xmlns:am3d="http://schemas.microsoft.com/office/drawing/2017/model3d" xmlns:o="urn:schemas-microsoft-com:office:office" xmlns:r="http://schemas.openxmlformats.org/officeDocument/2006/relationships" xmlns:m="http://schemas.openxmlformats.org/officeDocument/2006/math" xmlns:v="urn:schemas-microsoft-com:vml" xmlns:wp14="http://schemas.microsoft.com/office/word/2010/wordprocessingDrawing" xmlns:wp="http://schemas.openxmlformats.org/drawingml/2006/wordprocessingDrawing" xmlns:w10="urn:schemas-microsoft-com:office:word" xmlns:w="http://schemas.openxmlformats.org/wordprocessingml/2006/main" xmlns:w14="http://schemas.microsoft.com/office/word/2010/wordml" xmlns:w15="http://schemas.microsoft.com/office/word/2012/wordml" xmlns:w16cex="http://schemas.microsoft.com/office/word/2018/wordml/cex" xmlns:w16cid="http://schemas.microsoft.com/office/word/2016/wordml/cid" xmlns:w16="http://schemas.microsoft.com/office/word/2018/wordml" xmlns:w16sdtdh="http://schemas.microsoft.com/office/word/2020/wordml/sdtdatahash" xmlns:w16se="http://schemas.microsoft.com/office/word/2015/wordml/symex" xmlns:wpg="http://schemas.microsoft.com/office/word/2010/wordprocessingGroup" xmlns:wpi="http://schemas.microsoft.com/office/word/2010/wordprocessingInk" xmlns:wne="http://schemas.microsoft.com/office/word/2006/wordml" xmlns:wps="http://schemas.microsoft.com/office/word/2010/wordprocessingShape" mc:Ignorable="w14 w15 w16se w16cid w16 w16cex w16sdtdh wp14">
+<w:document xmlns:wpc="http://schemas.microsoft.com/office/word/2010/wordprocessingCanvas" xmlns:cx="http://schemas.microsoft.com/office/drawing/2014/chartex" xmlns:cx1="http://schemas.microsoft.com/office/drawing/2015/9/8/chartex" xmlns:cx2="http://schemas.microsoft.com/office/drawing/2015/10/21/chartex" xmlns:cx3="http://schemas.microsoft.com/office/drawing/2016/5/9/chartex" xmlns:cx4="http://schemas.microsoft.com/office/drawing/2016/5/10/chartex" xmlns:cx5="http://schemas.microsoft.com/office/drawing/2016/5/11/chartex" xmlns:cx6="http://schemas.microsoft.com/office/drawing/2016/5/12/chartex" xmlns:cx7="http://schemas.microsoft.com/office/drawing/2016/5/13/chartex" xmlns:cx8="http://schemas.microsoft.com/office/drawing/2016/5/14/chartex" xmlns:mc="http://schemas.openxmlformats.org/markup-compatibility/2006" xmlns:aink="http://schemas.microsoft.com/office/drawing/2016/ink" xmlns:am3d="http://schemas.microsoft.com/office/drawing/2017/model3d" xmlns:o="urn:schemas-microsoft-com:office:office" xmlns:oel="http://schemas.microsoft.com/office/2019/extlst" xmlns:r="http://schemas.openxmlformats.org/officeDocument/2006/relationships" xmlns:m="http://schemas.openxmlformats.org/officeDocument/2006/math" xmlns:v="urn:schemas-microsoft-com:vml" xmlns:wp14="http://schemas.microsoft.com/office/word/2010/wordprocessingDrawing" xmlns:wp="http://schemas.openxmlformats.org/drawingml/2006/wordprocessingDrawing" xmlns:w10="urn:schemas-microsoft-com:office:word" xmlns:w="http://schemas.openxmlformats.org/wordprocessingml/2006/main" xmlns:w14="http://schemas.microsoft.com/office/word/2010/wordml" xmlns:w15="http://schemas.microsoft.com/office/word/2012/wordml" xmlns:w16cex="http://schemas.microsoft.com/office/word/2018/wordml/cex" xmlns:w16cid="http://schemas.microsoft.com/office/word/2016/wordml/cid" xmlns:w16="http://schemas.microsoft.com/office/word/2018/wordml" xmlns:w16sdtdh="http://schemas.microsoft.com/office/word/2020/wordml/sdtdatahash" xmlns:w16se="http://schemas.microsoft.com/office/word/2015/wordml/symex" xmlns:wpg="http://schemas.microsoft.com/office/word/2010/wordprocessingGroup" xmlns:wpi="http://schemas.microsoft.com/office/word/2010/wordprocessingInk" xmlns:wne="http://schemas.microsoft.com/office/word/2006/wordml" xmlns:wps="http://schemas.microsoft.com/office/word/2010/wordprocessingShape" mc:Ignorable="w14 w15 w16se w16cid w16 w16cex w16sdtdh wp14">
   <w:body>
     <w:p>
       <w:pPr>
@@ -183,7 +183,14 @@
           <w:rFonts w:ascii="Garamond" w:hAnsi="Garamond"/>
           <w:sz w:val="22"/>
         </w:rPr>
-        <w:t>83</w:t>
+        <w:t>8</w:t>
+      </w:r>
+      <w:r>
+        <w:rPr>
+          <w:rFonts w:ascii="Garamond" w:hAnsi="Garamond"/>
+          <w:sz w:val="22"/>
+        </w:rPr>
+        <w:t>1</w:t>
       </w:r>
       <w:r>
         <w:rPr>
@@ -1657,7 +1664,7 @@
 </file>
 
 <file path=word/endnotes.xml><?xml version="1.0" encoding="utf-8"?>
-<w:endnotes xmlns:wpc="http://schemas.microsoft.com/office/word/2010/wordprocessingCanvas" xmlns:cx="http://schemas.microsoft.com/office/drawing/2014/chartex" xmlns:cx1="http://schemas.microsoft.com/office/drawing/2015/9/8/chartex" xmlns:cx2="http://schemas.microsoft.com/office/drawing/2015/10/21/chartex" xmlns:cx3="http://schemas.microsoft.com/office/drawing/2016/5/9/chartex" xmlns:cx4="http://schemas.microsoft.com/office/drawing/2016/5/10/chartex" xmlns:cx5="http://schemas.microsoft.com/office/drawing/2016/5/11/chartex" xmlns:cx6="http://schemas.microsoft.com/office/drawing/2016/5/12/chartex" xmlns:cx7="http://schemas.microsoft.com/office/drawing/2016/5/13/chartex" xmlns:cx8="http://schemas.microsoft.com/office/drawing/2016/5/14/chartex" xmlns:mc="http://schemas.openxmlformats.org/markup-compatibility/2006" xmlns:aink="http://schemas.microsoft.com/office/drawing/2016/ink" xmlns:am3d="http://schemas.microsoft.com/office/drawing/2017/model3d" xmlns:o="urn:schemas-microsoft-com:office:office" xmlns:r="http://schemas.openxmlformats.org/officeDocument/2006/relationships" xmlns:m="http://schemas.openxmlformats.org/officeDocument/2006/math" xmlns:v="urn:schemas-microsoft-com:vml" xmlns:wp14="http://schemas.microsoft.com/office/word/2010/wordprocessingDrawing" xmlns:wp="http://schemas.openxmlformats.org/drawingml/2006/wordprocessingDrawing" xmlns:w10="urn:schemas-microsoft-com:office:word" xmlns:w="http://schemas.openxmlformats.org/wordprocessingml/2006/main" xmlns:w14="http://schemas.microsoft.com/office/word/2010/wordml" xmlns:w15="http://schemas.microsoft.com/office/word/2012/wordml" xmlns:w16cex="http://schemas.microsoft.com/office/word/2018/wordml/cex" xmlns:w16cid="http://schemas.microsoft.com/office/word/2016/wordml/cid" xmlns:w16="http://schemas.microsoft.com/office/word/2018/wordml" xmlns:w16sdtdh="http://schemas.microsoft.com/office/word/2020/wordml/sdtdatahash" xmlns:w16se="http://schemas.microsoft.com/office/word/2015/wordml/symex" xmlns:wpg="http://schemas.microsoft.com/office/word/2010/wordprocessingGroup" xmlns:wpi="http://schemas.microsoft.com/office/word/2010/wordprocessingInk" xmlns:wne="http://schemas.microsoft.com/office/word/2006/wordml" xmlns:wps="http://schemas.microsoft.com/office/word/2010/wordprocessingShape" mc:Ignorable="w14 w15 w16se w16cid w16 w16cex w16sdtdh wp14">
+<w:endnotes xmlns:wpc="http://schemas.microsoft.com/office/word/2010/wordprocessingCanvas" xmlns:cx="http://schemas.microsoft.com/office/drawing/2014/chartex" xmlns:cx1="http://schemas.microsoft.com/office/drawing/2015/9/8/chartex" xmlns:cx2="http://schemas.microsoft.com/office/drawing/2015/10/21/chartex" xmlns:cx3="http://schemas.microsoft.com/office/drawing/2016/5/9/chartex" xmlns:cx4="http://schemas.microsoft.com/office/drawing/2016/5/10/chartex" xmlns:cx5="http://schemas.microsoft.com/office/drawing/2016/5/11/chartex" xmlns:cx6="http://schemas.microsoft.com/office/drawing/2016/5/12/chartex" xmlns:cx7="http://schemas.microsoft.com/office/drawing/2016/5/13/chartex" xmlns:cx8="http://schemas.microsoft.com/office/drawing/2016/5/14/chartex" xmlns:mc="http://schemas.openxmlformats.org/markup-compatibility/2006" xmlns:aink="http://schemas.microsoft.com/office/drawing/2016/ink" xmlns:am3d="http://schemas.microsoft.com/office/drawing/2017/model3d" xmlns:o="urn:schemas-microsoft-com:office:office" xmlns:oel="http://schemas.microsoft.com/office/2019/extlst" xmlns:r="http://schemas.openxmlformats.org/officeDocument/2006/relationships" xmlns:m="http://schemas.openxmlformats.org/officeDocument/2006/math" xmlns:v="urn:schemas-microsoft-com:vml" xmlns:wp14="http://schemas.microsoft.com/office/word/2010/wordprocessingDrawing" xmlns:wp="http://schemas.openxmlformats.org/drawingml/2006/wordprocessingDrawing" xmlns:w10="urn:schemas-microsoft-com:office:word" xmlns:w="http://schemas.openxmlformats.org/wordprocessingml/2006/main" xmlns:w14="http://schemas.microsoft.com/office/word/2010/wordml" xmlns:w15="http://schemas.microsoft.com/office/word/2012/wordml" xmlns:w16cex="http://schemas.microsoft.com/office/word/2018/wordml/cex" xmlns:w16cid="http://schemas.microsoft.com/office/word/2016/wordml/cid" xmlns:w16="http://schemas.microsoft.com/office/word/2018/wordml" xmlns:w16sdtdh="http://schemas.microsoft.com/office/word/2020/wordml/sdtdatahash" xmlns:w16se="http://schemas.microsoft.com/office/word/2015/wordml/symex" xmlns:wpg="http://schemas.microsoft.com/office/word/2010/wordprocessingGroup" xmlns:wpi="http://schemas.microsoft.com/office/word/2010/wordprocessingInk" xmlns:wne="http://schemas.microsoft.com/office/word/2006/wordml" xmlns:wps="http://schemas.microsoft.com/office/word/2010/wordprocessingShape" mc:Ignorable="w14 w15 w16se w16cid w16 w16cex w16sdtdh wp14">
   <w:endnote w:type="separator" w:id="-1">
     <w:p>
       <w:r>
@@ -1676,7 +1683,7 @@
 </file>
 
 <file path=word/footnotes.xml><?xml version="1.0" encoding="utf-8"?>
-<w:footnotes xmlns:wpc="http://schemas.microsoft.com/office/word/2010/wordprocessingCanvas" xmlns:cx="http://schemas.microsoft.com/office/drawing/2014/chartex" xmlns:cx1="http://schemas.microsoft.com/office/drawing/2015/9/8/chartex" xmlns:cx2="http://schemas.microsoft.com/office/drawing/2015/10/21/chartex" xmlns:cx3="http://schemas.microsoft.com/office/drawing/2016/5/9/chartex" xmlns:cx4="http://schemas.microsoft.com/office/drawing/2016/5/10/chartex" xmlns:cx5="http://schemas.microsoft.com/office/drawing/2016/5/11/chartex" xmlns:cx6="http://schemas.microsoft.com/office/drawing/2016/5/12/chartex" xmlns:cx7="http://schemas.microsoft.com/office/drawing/2016/5/13/chartex" xmlns:cx8="http://schemas.microsoft.com/office/drawing/2016/5/14/chartex" xmlns:mc="http://schemas.openxmlformats.org/markup-compatibility/2006" xmlns:aink="http://schemas.microsoft.com/office/drawing/2016/ink" xmlns:am3d="http://schemas.microsoft.com/office/drawing/2017/model3d" xmlns:o="urn:schemas-microsoft-com:office:office" xmlns:r="http://schemas.openxmlformats.org/officeDocument/2006/relationships" xmlns:m="http://schemas.openxmlformats.org/officeDocument/2006/math" xmlns:v="urn:schemas-microsoft-com:vml" xmlns:wp14="http://schemas.microsoft.com/office/word/2010/wordprocessingDrawing" xmlns:wp="http://schemas.openxmlformats.org/drawingml/2006/wordprocessingDrawing" xmlns:w10="urn:schemas-microsoft-com:office:word" xmlns:w="http://schemas.openxmlformats.org/wordprocessingml/2006/main" xmlns:w14="http://schemas.microsoft.com/office/word/2010/wordml" xmlns:w15="http://schemas.microsoft.com/office/word/2012/wordml" xmlns:w16cex="http://schemas.microsoft.com/office/word/2018/wordml/cex" xmlns:w16cid="http://schemas.microsoft.com/office/word/2016/wordml/cid" xmlns:w16="http://schemas.microsoft.com/office/word/2018/wordml" xmlns:w16sdtdh="http://schemas.microsoft.com/office/word/2020/wordml/sdtdatahash" xmlns:w16se="http://schemas.microsoft.com/office/word/2015/wordml/symex" xmlns:wpg="http://schemas.microsoft.com/office/word/2010/wordprocessingGroup" xmlns:wpi="http://schemas.microsoft.com/office/word/2010/wordprocessingInk" xmlns:wne="http://schemas.microsoft.com/office/word/2006/wordml" xmlns:wps="http://schemas.microsoft.com/office/word/2010/wordprocessingShape" mc:Ignorable="w14 w15 w16se w16cid w16 w16cex w16sdtdh wp14">
+<w:footnotes xmlns:wpc="http://schemas.microsoft.com/office/word/2010/wordprocessingCanvas" xmlns:cx="http://schemas.microsoft.com/office/drawing/2014/chartex" xmlns:cx1="http://schemas.microsoft.com/office/drawing/2015/9/8/chartex" xmlns:cx2="http://schemas.microsoft.com/office/drawing/2015/10/21/chartex" xmlns:cx3="http://schemas.microsoft.com/office/drawing/2016/5/9/chartex" xmlns:cx4="http://schemas.microsoft.com/office/drawing/2016/5/10/chartex" xmlns:cx5="http://schemas.microsoft.com/office/drawing/2016/5/11/chartex" xmlns:cx6="http://schemas.microsoft.com/office/drawing/2016/5/12/chartex" xmlns:cx7="http://schemas.microsoft.com/office/drawing/2016/5/13/chartex" xmlns:cx8="http://schemas.microsoft.com/office/drawing/2016/5/14/chartex" xmlns:mc="http://schemas.openxmlformats.org/markup-compatibility/2006" xmlns:aink="http://schemas.microsoft.com/office/drawing/2016/ink" xmlns:am3d="http://schemas.microsoft.com/office/drawing/2017/model3d" xmlns:o="urn:schemas-microsoft-com:office:office" xmlns:oel="http://schemas.microsoft.com/office/2019/extlst" xmlns:r="http://schemas.openxmlformats.org/officeDocument/2006/relationships" xmlns:m="http://schemas.openxmlformats.org/officeDocument/2006/math" xmlns:v="urn:schemas-microsoft-com:vml" xmlns:wp14="http://schemas.microsoft.com/office/word/2010/wordprocessingDrawing" xmlns:wp="http://schemas.openxmlformats.org/drawingml/2006/wordprocessingDrawing" xmlns:w10="urn:schemas-microsoft-com:office:word" xmlns:w="http://schemas.openxmlformats.org/wordprocessingml/2006/main" xmlns:w14="http://schemas.microsoft.com/office/word/2010/wordml" xmlns:w15="http://schemas.microsoft.com/office/word/2012/wordml" xmlns:w16cex="http://schemas.microsoft.com/office/word/2018/wordml/cex" xmlns:w16cid="http://schemas.microsoft.com/office/word/2016/wordml/cid" xmlns:w16="http://schemas.microsoft.com/office/word/2018/wordml" xmlns:w16sdtdh="http://schemas.microsoft.com/office/word/2020/wordml/sdtdatahash" xmlns:w16se="http://schemas.microsoft.com/office/word/2015/wordml/symex" xmlns:wpg="http://schemas.microsoft.com/office/word/2010/wordprocessingGroup" xmlns:wpi="http://schemas.microsoft.com/office/word/2010/wordprocessingInk" xmlns:wne="http://schemas.microsoft.com/office/word/2006/wordml" xmlns:wps="http://schemas.microsoft.com/office/word/2010/wordprocessingShape" mc:Ignorable="w14 w15 w16se w16cid w16 w16cex w16sdtdh wp14">
   <w:footnote w:type="separator" w:id="-1">
     <w:p>
       <w:r>
@@ -1695,7 +1702,7 @@
 </file>
 
 <file path=word/numbering.xml><?xml version="1.0" encoding="utf-8"?>
-<w:numbering xmlns:wpc="http://schemas.microsoft.com/office/word/2010/wordprocessingCanvas" xmlns:cx="http://schemas.microsoft.com/office/drawing/2014/chartex" xmlns:cx1="http://schemas.microsoft.com/office/drawing/2015/9/8/chartex" xmlns:cx2="http://schemas.microsoft.com/office/drawing/2015/10/21/chartex" xmlns:cx3="http://schemas.microsoft.com/office/drawing/2016/5/9/chartex" xmlns:cx4="http://schemas.microsoft.com/office/drawing/2016/5/10/chartex" xmlns:cx5="http://schemas.microsoft.com/office/drawing/2016/5/11/chartex" xmlns:cx6="http://schemas.microsoft.com/office/drawing/2016/5/12/chartex" xmlns:cx7="http://schemas.microsoft.com/office/drawing/2016/5/13/chartex" xmlns:cx8="http://schemas.microsoft.com/office/drawing/2016/5/14/chartex" xmlns:mc="http://schemas.openxmlformats.org/markup-compatibility/2006" xmlns:aink="http://schemas.microsoft.com/office/drawing/2016/ink" xmlns:am3d="http://schemas.microsoft.com/office/drawing/2017/model3d" xmlns:o="urn:schemas-microsoft-com:office:office" xmlns:r="http://schemas.openxmlformats.org/officeDocument/2006/relationships" xmlns:m="http://schemas.openxmlformats.org/officeDocument/2006/math" xmlns:v="urn:schemas-microsoft-com:vml" xmlns:wp14="http://schemas.microsoft.com/office/word/2010/wordprocessingDrawing" xmlns:wp="http://schemas.openxmlformats.org/drawingml/2006/wordprocessingDrawing" xmlns:w10="urn:schemas-microsoft-com:office:word" xmlns:w="http://schemas.openxmlformats.org/wordprocessingml/2006/main" xmlns:w14="http://schemas.microsoft.com/office/word/2010/wordml" xmlns:w15="http://schemas.microsoft.com/office/word/2012/wordml" xmlns:w16cex="http://schemas.microsoft.com/office/word/2018/wordml/cex" xmlns:w16cid="http://schemas.microsoft.com/office/word/2016/wordml/cid" xmlns:w16="http://schemas.microsoft.com/office/word/2018/wordml" xmlns:w16sdtdh="http://schemas.microsoft.com/office/word/2020/wordml/sdtdatahash" xmlns:w16se="http://schemas.microsoft.com/office/word/2015/wordml/symex" xmlns:wpg="http://schemas.microsoft.com/office/word/2010/wordprocessingGroup" xmlns:wpi="http://schemas.microsoft.com/office/word/2010/wordprocessingInk" xmlns:wne="http://schemas.microsoft.com/office/word/2006/wordml" xmlns:wps="http://schemas.microsoft.com/office/word/2010/wordprocessingShape" mc:Ignorable="w14 w15 w16se w16cid w16 w16cex w16sdtdh wp14">
+<w:numbering xmlns:wpc="http://schemas.microsoft.com/office/word/2010/wordprocessingCanvas" xmlns:cx="http://schemas.microsoft.com/office/drawing/2014/chartex" xmlns:cx1="http://schemas.microsoft.com/office/drawing/2015/9/8/chartex" xmlns:cx2="http://schemas.microsoft.com/office/drawing/2015/10/21/chartex" xmlns:cx3="http://schemas.microsoft.com/office/drawing/2016/5/9/chartex" xmlns:cx4="http://schemas.microsoft.com/office/drawing/2016/5/10/chartex" xmlns:cx5="http://schemas.microsoft.com/office/drawing/2016/5/11/chartex" xmlns:cx6="http://schemas.microsoft.com/office/drawing/2016/5/12/chartex" xmlns:cx7="http://schemas.microsoft.com/office/drawing/2016/5/13/chartex" xmlns:cx8="http://schemas.microsoft.com/office/drawing/2016/5/14/chartex" xmlns:mc="http://schemas.openxmlformats.org/markup-compatibility/2006" xmlns:aink="http://schemas.microsoft.com/office/drawing/2016/ink" xmlns:am3d="http://schemas.microsoft.com/office/drawing/2017/model3d" xmlns:o="urn:schemas-microsoft-com:office:office" xmlns:oel="http://schemas.microsoft.com/office/2019/extlst" xmlns:r="http://schemas.openxmlformats.org/officeDocument/2006/relationships" xmlns:m="http://schemas.openxmlformats.org/officeDocument/2006/math" xmlns:v="urn:schemas-microsoft-com:vml" xmlns:wp14="http://schemas.microsoft.com/office/word/2010/wordprocessingDrawing" xmlns:wp="http://schemas.openxmlformats.org/drawingml/2006/wordprocessingDrawing" xmlns:w10="urn:schemas-microsoft-com:office:word" xmlns:w="http://schemas.openxmlformats.org/wordprocessingml/2006/main" xmlns:w14="http://schemas.microsoft.com/office/word/2010/wordml" xmlns:w15="http://schemas.microsoft.com/office/word/2012/wordml" xmlns:w16cex="http://schemas.microsoft.com/office/word/2018/wordml/cex" xmlns:w16cid="http://schemas.microsoft.com/office/word/2016/wordml/cid" xmlns:w16="http://schemas.microsoft.com/office/word/2018/wordml" xmlns:w16sdtdh="http://schemas.microsoft.com/office/word/2020/wordml/sdtdatahash" xmlns:w16se="http://schemas.microsoft.com/office/word/2015/wordml/symex" xmlns:wpg="http://schemas.microsoft.com/office/word/2010/wordprocessingGroup" xmlns:wpi="http://schemas.microsoft.com/office/word/2010/wordprocessingInk" xmlns:wne="http://schemas.microsoft.com/office/word/2006/wordml" xmlns:wps="http://schemas.microsoft.com/office/word/2010/wordprocessingShape" mc:Ignorable="w14 w15 w16se w16cid w16 w16cex w16sdtdh wp14">
   <w:abstractNum w:abstractNumId="0" w15:restartNumberingAfterBreak="0">
     <w:nsid w:val="FFFFFF7C"/>
     <w:multiLevelType w:val="singleLevel"/>
@@ -3325,73 +3332,73 @@
       </w:rPr>
     </w:lvl>
   </w:abstractNum>
-  <w:num w:numId="1">
+  <w:num w:numId="1" w16cid:durableId="294213155">
     <w:abstractNumId w:val="15"/>
   </w:num>
-  <w:num w:numId="2">
+  <w:num w:numId="2" w16cid:durableId="1438788526">
     <w:abstractNumId w:val="21"/>
   </w:num>
-  <w:num w:numId="3">
+  <w:num w:numId="3" w16cid:durableId="1287807818">
     <w:abstractNumId w:val="17"/>
   </w:num>
-  <w:num w:numId="4">
+  <w:num w:numId="4" w16cid:durableId="717171463">
     <w:abstractNumId w:val="13"/>
   </w:num>
-  <w:num w:numId="5">
+  <w:num w:numId="5" w16cid:durableId="1320888884">
     <w:abstractNumId w:val="16"/>
   </w:num>
-  <w:num w:numId="6">
+  <w:num w:numId="6" w16cid:durableId="857305744">
     <w:abstractNumId w:val="20"/>
   </w:num>
-  <w:num w:numId="7">
+  <w:num w:numId="7" w16cid:durableId="1523276249">
     <w:abstractNumId w:val="10"/>
   </w:num>
-  <w:num w:numId="8">
+  <w:num w:numId="8" w16cid:durableId="1479834296">
     <w:abstractNumId w:val="11"/>
   </w:num>
-  <w:num w:numId="9">
+  <w:num w:numId="9" w16cid:durableId="1643272285">
     <w:abstractNumId w:val="12"/>
   </w:num>
-  <w:num w:numId="10">
+  <w:num w:numId="10" w16cid:durableId="1457479764">
     <w:abstractNumId w:val="19"/>
   </w:num>
-  <w:num w:numId="11">
+  <w:num w:numId="11" w16cid:durableId="1619334408">
     <w:abstractNumId w:val="22"/>
   </w:num>
-  <w:num w:numId="12">
+  <w:num w:numId="12" w16cid:durableId="1895385957">
     <w:abstractNumId w:val="18"/>
   </w:num>
-  <w:num w:numId="13">
+  <w:num w:numId="13" w16cid:durableId="1191800299">
     <w:abstractNumId w:val="0"/>
   </w:num>
-  <w:num w:numId="14">
+  <w:num w:numId="14" w16cid:durableId="195198281">
     <w:abstractNumId w:val="1"/>
   </w:num>
-  <w:num w:numId="15">
+  <w:num w:numId="15" w16cid:durableId="1667515374">
     <w:abstractNumId w:val="2"/>
   </w:num>
-  <w:num w:numId="16">
+  <w:num w:numId="16" w16cid:durableId="1520512707">
     <w:abstractNumId w:val="3"/>
   </w:num>
-  <w:num w:numId="17">
+  <w:num w:numId="17" w16cid:durableId="2005627241">
     <w:abstractNumId w:val="8"/>
   </w:num>
-  <w:num w:numId="18">
+  <w:num w:numId="18" w16cid:durableId="2018387458">
     <w:abstractNumId w:val="4"/>
   </w:num>
-  <w:num w:numId="19">
+  <w:num w:numId="19" w16cid:durableId="705299292">
     <w:abstractNumId w:val="5"/>
   </w:num>
-  <w:num w:numId="20">
+  <w:num w:numId="20" w16cid:durableId="557739174">
     <w:abstractNumId w:val="6"/>
   </w:num>
-  <w:num w:numId="21">
+  <w:num w:numId="21" w16cid:durableId="1806309384">
     <w:abstractNumId w:val="7"/>
   </w:num>
-  <w:num w:numId="22">
+  <w:num w:numId="22" w16cid:durableId="138688754">
     <w:abstractNumId w:val="9"/>
   </w:num>
-  <w:num w:numId="23">
+  <w:num w:numId="23" w16cid:durableId="855077450">
     <w:abstractNumId w:val="14"/>
   </w:num>
 </w:numbering>

</xml_diff>

<commit_message>
Updated resume courses and personal projects
</commit_message>
<xml_diff>
--- a/resources/michael-wolf-sonkin-resume.docx
+++ b/resources/michael-wolf-sonkin-resume.docx
@@ -504,7 +504,15 @@
           <w:b/>
           <w:sz w:val="22"/>
         </w:rPr>
-        <w:t>Numerical Analysis, Computational Geometry</w:t>
+        <w:t>Computational Geometry</w:t>
+      </w:r>
+      <w:r>
+        <w:rPr>
+          <w:rFonts w:ascii="Garamond" w:hAnsi="Garamond"/>
+          <w:b/>
+          <w:sz w:val="22"/>
+        </w:rPr>
+        <w:t>, Competitive Programming</w:t>
       </w:r>
     </w:p>
     <w:p>
@@ -1061,32 +1069,56 @@
           <w:sz w:val="22"/>
         </w:rPr>
       </w:pPr>
+      <w:hyperlink r:id="rId9" w:history="1">
+        <w:r>
+          <w:rPr>
+            <w:rStyle w:val="Hyperlink"/>
+            <w:rFonts w:ascii="Garamond" w:hAnsi="Garamond" w:cs="Times New Roman"/>
+            <w:b/>
+            <w:sz w:val="22"/>
+          </w:rPr>
+          <w:t>Virtual R</w:t>
+        </w:r>
+        <w:r>
+          <w:rPr>
+            <w:rStyle w:val="Hyperlink"/>
+            <w:rFonts w:ascii="Garamond" w:hAnsi="Garamond" w:cs="Times New Roman"/>
+            <w:b/>
+            <w:sz w:val="22"/>
+          </w:rPr>
+          <w:t>u</w:t>
+        </w:r>
+        <w:r>
+          <w:rPr>
+            <w:rStyle w:val="Hyperlink"/>
+            <w:rFonts w:ascii="Garamond" w:hAnsi="Garamond" w:cs="Times New Roman"/>
+            <w:b/>
+            <w:sz w:val="22"/>
+          </w:rPr>
+          <w:t xml:space="preserve">bik’s Cube </w:t>
+        </w:r>
+        <w:r>
+          <w:rPr>
+            <w:rStyle w:val="Hyperlink"/>
+            <w:rFonts w:ascii="Garamond" w:hAnsi="Garamond" w:cs="Times New Roman"/>
+            <w:b/>
+            <w:sz w:val="22"/>
+          </w:rPr>
+          <w:t>Solver and Visualizer</w:t>
+        </w:r>
+      </w:hyperlink>
       <w:r>
         <w:rPr>
           <w:rFonts w:ascii="Garamond" w:hAnsi="Garamond" w:cs="Times New Roman"/>
-          <w:b/>
-          <w:sz w:val="22"/>
-        </w:rPr>
-        <w:t xml:space="preserve">Virtual Rubik’s Cube </w:t>
+          <w:sz w:val="22"/>
+        </w:rPr>
+        <w:t xml:space="preserve"> – </w:t>
       </w:r>
       <w:r>
         <w:rPr>
           <w:rFonts w:ascii="Garamond" w:hAnsi="Garamond" w:cs="Times New Roman"/>
-          <w:b/>
-          <w:sz w:val="22"/>
-        </w:rPr>
-        <w:t>Solver and Visualizer</w:t>
-      </w:r>
-      <w:r>
-        <w:rPr>
-          <w:rFonts w:ascii="Garamond" w:hAnsi="Garamond" w:cs="Times New Roman"/>
-          <w:sz w:val="22"/>
-        </w:rPr>
-        <w:t xml:space="preserve"> – </w:t>
-      </w:r>
-      <w:r>
-        <w:rPr>
-          <w:rFonts w:ascii="Garamond" w:hAnsi="Garamond" w:cs="Times New Roman"/>
+          <w:i/>
+          <w:iCs/>
           <w:sz w:val="22"/>
         </w:rPr>
         <w:t>Python</w:t>
@@ -1141,30 +1173,35 @@
           <w:sz w:val="22"/>
         </w:rPr>
       </w:pPr>
-      <w:r>
-        <w:rPr>
-          <w:rFonts w:ascii="Garamond" w:hAnsi="Garamond" w:cs="Times New Roman"/>
-          <w:b/>
-          <w:sz w:val="22"/>
-        </w:rPr>
-        <w:t>F</w:t>
-      </w:r>
-      <w:r>
-        <w:rPr>
-          <w:rFonts w:ascii="Garamond" w:hAnsi="Garamond" w:cs="Times New Roman"/>
-          <w:b/>
-          <w:sz w:val="22"/>
-        </w:rPr>
-        <w:t>IRST Robotics Competition</w:t>
-      </w:r>
-      <w:r>
-        <w:rPr>
-          <w:rFonts w:ascii="Garamond" w:hAnsi="Garamond" w:cs="Times New Roman"/>
-          <w:b/>
-          <w:sz w:val="22"/>
-        </w:rPr>
-        <w:t xml:space="preserve"> Dashboard</w:t>
-      </w:r>
+      <w:hyperlink r:id="rId10" w:history="1">
+        <w:r>
+          <w:rPr>
+            <w:rStyle w:val="Hyperlink"/>
+            <w:rFonts w:ascii="Garamond" w:hAnsi="Garamond" w:cs="Times New Roman"/>
+            <w:b/>
+            <w:sz w:val="22"/>
+          </w:rPr>
+          <w:t>Polygon Util</w:t>
+        </w:r>
+        <w:r>
+          <w:rPr>
+            <w:rStyle w:val="Hyperlink"/>
+            <w:rFonts w:ascii="Garamond" w:hAnsi="Garamond" w:cs="Times New Roman"/>
+            <w:b/>
+            <w:sz w:val="22"/>
+          </w:rPr>
+          <w:t>i</w:t>
+        </w:r>
+        <w:r>
+          <w:rPr>
+            <w:rStyle w:val="Hyperlink"/>
+            <w:rFonts w:ascii="Garamond" w:hAnsi="Garamond" w:cs="Times New Roman"/>
+            <w:b/>
+            <w:sz w:val="22"/>
+          </w:rPr>
+          <w:t>ties</w:t>
+        </w:r>
+      </w:hyperlink>
       <w:r>
         <w:rPr>
           <w:rFonts w:ascii="Garamond" w:hAnsi="Garamond" w:cs="Times New Roman"/>
@@ -1212,14 +1249,7 @@
           <w:rFonts w:ascii="Garamond" w:hAnsi="Garamond" w:cs="Times New Roman"/>
           <w:sz w:val="22"/>
         </w:rPr>
-        <w:t>Streams camera feed from server onboard the robot</w:t>
-      </w:r>
-      <w:r>
-        <w:rPr>
-          <w:rFonts w:ascii="Garamond" w:hAnsi="Garamond" w:cs="Times New Roman"/>
-          <w:sz w:val="22"/>
-        </w:rPr>
-        <w:t>.</w:t>
+        <w:t>Interactive tool to build simple polygons.</w:t>
       </w:r>
     </w:p>
     <w:p>
@@ -1239,21 +1269,110 @@
           <w:rFonts w:ascii="Garamond" w:hAnsi="Garamond" w:cs="Times New Roman"/>
           <w:sz w:val="22"/>
         </w:rPr>
-        <w:t xml:space="preserve">Identifies, locates, and tracks </w:t>
-      </w:r>
-      <w:r>
+        <w:t>Utilities include ear clipping triangulation, convex hull algorithms, triangulation point sampling, and point visibility.</w:t>
+      </w:r>
+    </w:p>
+    <w:p>
+      <w:pPr>
+        <w:spacing w:before="80"/>
         <w:rPr>
           <w:rFonts w:ascii="Garamond" w:hAnsi="Garamond" w:cs="Times New Roman"/>
-          <w:sz w:val="22"/>
-        </w:rPr>
-        <w:t xml:space="preserve">in-game </w:t>
-      </w:r>
+          <w:i/>
+          <w:sz w:val="22"/>
+        </w:rPr>
+      </w:pPr>
+      <w:hyperlink r:id="rId11" w:history="1">
+        <w:r>
+          <w:rPr>
+            <w:rStyle w:val="Hyperlink"/>
+            <w:rFonts w:ascii="Garamond" w:hAnsi="Garamond" w:cs="Times New Roman"/>
+            <w:b/>
+            <w:sz w:val="22"/>
+          </w:rPr>
+          <w:t xml:space="preserve">Interactive </w:t>
+        </w:r>
+        <w:r>
+          <w:rPr>
+            <w:rStyle w:val="Hyperlink"/>
+            <w:rFonts w:ascii="Garamond" w:hAnsi="Garamond" w:cs="Times New Roman"/>
+            <w:b/>
+            <w:sz w:val="22"/>
+          </w:rPr>
+          <w:t>Quadt</w:t>
+        </w:r>
+        <w:r>
+          <w:rPr>
+            <w:rStyle w:val="Hyperlink"/>
+            <w:rFonts w:ascii="Garamond" w:hAnsi="Garamond" w:cs="Times New Roman"/>
+            <w:b/>
+            <w:sz w:val="22"/>
+          </w:rPr>
+          <w:t>r</w:t>
+        </w:r>
+        <w:r>
+          <w:rPr>
+            <w:rStyle w:val="Hyperlink"/>
+            <w:rFonts w:ascii="Garamond" w:hAnsi="Garamond" w:cs="Times New Roman"/>
+            <w:b/>
+            <w:sz w:val="22"/>
+          </w:rPr>
+          <w:t>ee</w:t>
+        </w:r>
+      </w:hyperlink>
       <w:r>
         <w:rPr>
           <w:rFonts w:ascii="Garamond" w:hAnsi="Garamond" w:cs="Times New Roman"/>
           <w:sz w:val="22"/>
         </w:rPr>
-        <w:t>targets using computer vision for autonomous robot control.</w:t>
+        <w:t xml:space="preserve"> – </w:t>
+      </w:r>
+      <w:r>
+        <w:rPr>
+          <w:rFonts w:ascii="Garamond" w:hAnsi="Garamond" w:cs="Times New Roman"/>
+          <w:i/>
+          <w:sz w:val="22"/>
+        </w:rPr>
+        <w:t>Python</w:t>
+      </w:r>
+    </w:p>
+    <w:p>
+      <w:pPr>
+        <w:pStyle w:val="ListParagraph"/>
+        <w:numPr>
+          <w:ilvl w:val="0"/>
+          <w:numId w:val="11"/>
+        </w:numPr>
+        <w:rPr>
+          <w:rFonts w:ascii="Garamond" w:hAnsi="Garamond" w:cs="Times New Roman"/>
+          <w:sz w:val="22"/>
+        </w:rPr>
+      </w:pPr>
+      <w:r>
+        <w:rPr>
+          <w:rFonts w:ascii="Garamond" w:hAnsi="Garamond" w:cs="Times New Roman"/>
+          <w:sz w:val="22"/>
+        </w:rPr>
+        <w:t>Interactive quadtree data structure for 2d points.</w:t>
+      </w:r>
+    </w:p>
+    <w:p>
+      <w:pPr>
+        <w:pStyle w:val="ListParagraph"/>
+        <w:numPr>
+          <w:ilvl w:val="0"/>
+          <w:numId w:val="11"/>
+        </w:numPr>
+        <w:rPr>
+          <w:rFonts w:ascii="Garamond" w:hAnsi="Garamond" w:cs="Times New Roman"/>
+          <w:sz w:val="22"/>
+        </w:rPr>
+      </w:pPr>
+      <w:r>
+        <w:rPr>
+          <w:rFonts w:ascii="Garamond" w:hAnsi="Garamond" w:cs="Times New Roman"/>
+          <w:sz w:val="22"/>
+        </w:rPr>
+        <w:t>Point insertion and range query in logarithmic time.</w:t>
       </w:r>
     </w:p>
     <w:p>
@@ -1294,7 +1413,7 @@
           <w:b/>
           <w:sz w:val="22"/>
         </w:rPr>
-        <w:t>Stony Brook University Competitive Programming</w:t>
+        <w:t>Competitive Programming</w:t>
       </w:r>
       <w:r>
         <w:rPr>
@@ -1308,7 +1427,14 @@
           <w:rFonts w:ascii="Garamond" w:hAnsi="Garamond"/>
           <w:sz w:val="22"/>
         </w:rPr>
-        <w:t>September 2019 – May 2021</w:t>
+        <w:t xml:space="preserve">September 2019 – </w:t>
+      </w:r>
+      <w:r>
+        <w:rPr>
+          <w:rFonts w:ascii="Garamond" w:hAnsi="Garamond"/>
+          <w:sz w:val="22"/>
+        </w:rPr>
+        <w:t>Present</w:t>
       </w:r>
     </w:p>
     <w:p>
@@ -1329,7 +1455,7 @@
           <w:rFonts w:ascii="Garamond" w:hAnsi="Garamond"/>
           <w:sz w:val="22"/>
         </w:rPr>
-        <w:t>ICPC Greater NY Regional, 2021 – 3rd Place</w:t>
+        <w:t>Stony Brook and Columbia University participant.</w:t>
       </w:r>
     </w:p>
     <w:p>
@@ -1350,86 +1476,14 @@
           <w:rFonts w:ascii="Garamond" w:hAnsi="Garamond"/>
           <w:sz w:val="22"/>
         </w:rPr>
-        <w:t>Collaborate</w:t>
-      </w:r>
-      <w:r>
-        <w:rPr>
-          <w:rFonts w:ascii="Garamond" w:hAnsi="Garamond"/>
-          <w:sz w:val="22"/>
-        </w:rPr>
-        <w:t>d</w:t>
-      </w:r>
-      <w:r>
-        <w:rPr>
-          <w:rFonts w:ascii="Garamond" w:hAnsi="Garamond"/>
-          <w:sz w:val="22"/>
-        </w:rPr>
-        <w:t xml:space="preserve"> with team in weekly practice contests which leverage algorithmic problem solving.</w:t>
-      </w:r>
-    </w:p>
-    <w:p>
-      <w:pPr>
-        <w:tabs>
-          <w:tab w:val="right" w:pos="10800"/>
-        </w:tabs>
-        <w:spacing w:before="80"/>
-        <w:rPr>
-          <w:rFonts w:ascii="Garamond" w:hAnsi="Garamond"/>
-          <w:sz w:val="22"/>
-        </w:rPr>
-      </w:pPr>
-      <w:r>
-        <w:rPr>
-          <w:rFonts w:ascii="Garamond" w:hAnsi="Garamond"/>
-          <w:b/>
-          <w:sz w:val="22"/>
-        </w:rPr>
-        <w:t xml:space="preserve">FIRST Robotics Competition, Team 7400 </w:t>
-      </w:r>
-      <w:r>
-        <w:rPr>
-          <w:rFonts w:ascii="Garamond" w:hAnsi="Garamond"/>
-          <w:sz w:val="22"/>
-        </w:rPr>
-        <w:t>| Melville, NY</w:t>
-      </w:r>
-      <w:r>
-        <w:rPr>
-          <w:rFonts w:ascii="Garamond" w:hAnsi="Garamond"/>
-          <w:sz w:val="22"/>
-        </w:rPr>
-        <w:tab/>
-        <w:t>June 2018</w:t>
-      </w:r>
-      <w:r>
-        <w:rPr>
-          <w:rFonts w:ascii="Garamond" w:hAnsi="Garamond"/>
-        </w:rPr>
-        <w:t xml:space="preserve"> </w:t>
-      </w:r>
-      <w:r>
-        <w:rPr>
-          <w:rFonts w:ascii="Garamond" w:hAnsi="Garamond"/>
-          <w:sz w:val="22"/>
-        </w:rPr>
-        <w:t>– Present</w:t>
-      </w:r>
-    </w:p>
-    <w:p>
-      <w:pPr>
-        <w:rPr>
-          <w:rFonts w:ascii="Garamond" w:hAnsi="Garamond"/>
-          <w:i/>
-          <w:sz w:val="22"/>
-        </w:rPr>
-      </w:pPr>
-      <w:r>
-        <w:rPr>
-          <w:rFonts w:ascii="Garamond" w:hAnsi="Garamond"/>
-          <w:i/>
-          <w:sz w:val="22"/>
-        </w:rPr>
-        <w:t>Software Development Mentor</w:t>
+        <w:t>ICPC Greater NY Regional, 2021 – 3rd Place</w:t>
+      </w:r>
+      <w:r>
+        <w:rPr>
+          <w:rFonts w:ascii="Garamond" w:hAnsi="Garamond"/>
+          <w:sz w:val="22"/>
+        </w:rPr>
+        <w:t>.</w:t>
       </w:r>
     </w:p>
     <w:p>
@@ -1437,7 +1491,7 @@
         <w:pStyle w:val="ListParagraph"/>
         <w:numPr>
           <w:ilvl w:val="0"/>
-          <w:numId w:val="8"/>
+          <w:numId w:val="7"/>
         </w:numPr>
         <w:jc w:val="both"/>
         <w:rPr>
@@ -1450,28 +1504,21 @@
           <w:rFonts w:ascii="Garamond" w:hAnsi="Garamond"/>
           <w:sz w:val="22"/>
         </w:rPr>
-        <w:t>Teach software development in C++ and Python.</w:t>
-      </w:r>
-    </w:p>
-    <w:p>
-      <w:pPr>
-        <w:pStyle w:val="ListParagraph"/>
-        <w:numPr>
-          <w:ilvl w:val="0"/>
-          <w:numId w:val="8"/>
-        </w:numPr>
-        <w:jc w:val="both"/>
-        <w:rPr>
-          <w:rFonts w:ascii="Garamond" w:hAnsi="Garamond"/>
-          <w:sz w:val="22"/>
-        </w:rPr>
-      </w:pPr>
-      <w:r>
-        <w:rPr>
-          <w:rFonts w:ascii="Garamond" w:hAnsi="Garamond"/>
-          <w:sz w:val="22"/>
-        </w:rPr>
-        <w:t>Work with students to develop vision processing software.</w:t>
+        <w:t>Collaborat</w:t>
+      </w:r>
+      <w:r>
+        <w:rPr>
+          <w:rFonts w:ascii="Garamond" w:hAnsi="Garamond"/>
+          <w:sz w:val="22"/>
+        </w:rPr>
+        <w:t>e</w:t>
+      </w:r>
+      <w:r>
+        <w:rPr>
+          <w:rFonts w:ascii="Garamond" w:hAnsi="Garamond"/>
+          <w:sz w:val="22"/>
+        </w:rPr>
+        <w:t xml:space="preserve"> with team in weekly practice contests which leverage algorithmic problem solving.</w:t>
       </w:r>
     </w:p>
     <w:p>

</xml_diff>

<commit_message>
Update README.md with Drift Simulation
</commit_message>
<xml_diff>
--- a/resources/michael-wolf-sonkin-resume.docx
+++ b/resources/michael-wolf-sonkin-resume.docx
@@ -370,14 +370,30 @@
           <w:rFonts w:ascii="Garamond" w:hAnsi="Garamond"/>
           <w:sz w:val="22"/>
         </w:rPr>
-        <w:t>Softwa</w:t>
-      </w:r>
-      <w:r>
-        <w:rPr>
-          <w:rFonts w:ascii="Garamond" w:hAnsi="Garamond"/>
-          <w:sz w:val="22"/>
-        </w:rPr>
-        <w:t xml:space="preserve">re:     </w:t>
+        <w:t>Technical</w:t>
+      </w:r>
+      <w:r>
+        <w:rPr>
+          <w:rFonts w:ascii="Garamond" w:hAnsi="Garamond"/>
+          <w:sz w:val="22"/>
+        </w:rPr>
+        <w:t>:</w:t>
+      </w:r>
+      <w:r>
+        <w:rPr>
+          <w:rFonts w:ascii="Garamond" w:hAnsi="Garamond"/>
+          <w:sz w:val="18"/>
+          <w:szCs w:val="18"/>
+        </w:rPr>
+        <w:t xml:space="preserve">  </w:t>
+      </w:r>
+      <w:r>
+        <w:rPr>
+          <w:rFonts w:ascii="Garamond" w:hAnsi="Garamond"/>
+          <w:sz w:val="18"/>
+          <w:szCs w:val="18"/>
+        </w:rPr>
+        <w:t xml:space="preserve"> </w:t>
       </w:r>
       <w:r>
         <w:rPr>
@@ -426,6 +442,14 @@
           <w:sz w:val="22"/>
         </w:rPr>
         <w:t xml:space="preserve"> Python</w:t>
+      </w:r>
+      <w:r>
+        <w:rPr>
+          <w:rFonts w:ascii="Garamond" w:hAnsi="Garamond"/>
+          <w:b/>
+          <w:sz w:val="22"/>
+        </w:rPr>
+        <w:t>, OpenGL, Git</w:t>
       </w:r>
     </w:p>
     <w:p>
@@ -452,7 +476,7 @@
           <w:rFonts w:ascii="Garamond" w:hAnsi="Garamond"/>
           <w:sz w:val="22"/>
         </w:rPr>
-        <w:t xml:space="preserve">      </w:t>
+        <w:t xml:space="preserve">     </w:t>
       </w:r>
       <w:r>
         <w:rPr>
@@ -858,79 +882,6 @@
           <w:sz w:val="22"/>
         </w:rPr>
         <w:t>Developed LabWindows/CVI application to monitor heater and actuator status for onboard deicing systems.</w:t>
-      </w:r>
-    </w:p>
-    <w:p>
-      <w:pPr>
-        <w:tabs>
-          <w:tab w:val="right" w:pos="10800"/>
-        </w:tabs>
-        <w:spacing w:before="80"/>
-        <w:rPr>
-          <w:rFonts w:ascii="Garamond" w:hAnsi="Garamond"/>
-          <w:sz w:val="22"/>
-        </w:rPr>
-      </w:pPr>
-      <w:r>
-        <w:rPr>
-          <w:rFonts w:ascii="Garamond" w:hAnsi="Garamond"/>
-          <w:b/>
-          <w:sz w:val="22"/>
-        </w:rPr>
-        <w:t>Stony Brook University</w:t>
-      </w:r>
-      <w:r>
-        <w:rPr>
-          <w:rFonts w:ascii="Garamond" w:hAnsi="Garamond"/>
-          <w:sz w:val="22"/>
-        </w:rPr>
-        <w:tab/>
-        <w:t>Fall 2020, Spring 2021</w:t>
-      </w:r>
-    </w:p>
-    <w:p>
-      <w:pPr>
-        <w:rPr>
-          <w:rFonts w:ascii="Garamond" w:hAnsi="Garamond"/>
-          <w:i/>
-          <w:sz w:val="22"/>
-        </w:rPr>
-      </w:pPr>
-      <w:r>
-        <w:rPr>
-          <w:rFonts w:ascii="Garamond" w:hAnsi="Garamond"/>
-          <w:i/>
-          <w:sz w:val="22"/>
-        </w:rPr>
-        <w:t>College of Engineering and Applied Sciences Computer Science Tutor</w:t>
-      </w:r>
-    </w:p>
-    <w:p>
-      <w:pPr>
-        <w:pStyle w:val="ListParagraph"/>
-        <w:numPr>
-          <w:ilvl w:val="0"/>
-          <w:numId w:val="8"/>
-        </w:numPr>
-        <w:jc w:val="both"/>
-        <w:rPr>
-          <w:rFonts w:ascii="Garamond" w:hAnsi="Garamond"/>
-          <w:sz w:val="22"/>
-        </w:rPr>
-      </w:pPr>
-      <w:r>
-        <w:rPr>
-          <w:rFonts w:ascii="Garamond" w:hAnsi="Garamond"/>
-          <w:sz w:val="22"/>
-        </w:rPr>
-        <w:t>Tutored</w:t>
-      </w:r>
-      <w:r>
-        <w:rPr>
-          <w:rFonts w:ascii="Garamond" w:hAnsi="Garamond"/>
-          <w:sz w:val="22"/>
-        </w:rPr>
-        <w:t xml:space="preserve"> students in data structures, discrete math, system fundamentals, and algorithmic analysis.</w:t>
       </w:r>
     </w:p>
     <w:p>
@@ -1160,6 +1111,139 @@
           <w:sz w:val="22"/>
         </w:rPr>
       </w:pPr>
+      <w:hyperlink r:id="rId10" w:history="1">
+        <w:r>
+          <w:rPr>
+            <w:rStyle w:val="Hyperlink"/>
+            <w:rFonts w:ascii="Garamond" w:hAnsi="Garamond" w:cs="Times New Roman"/>
+            <w:b/>
+            <w:sz w:val="22"/>
+          </w:rPr>
+          <w:t>Drift Simulation</w:t>
+        </w:r>
+      </w:hyperlink>
+      <w:r>
+        <w:rPr>
+          <w:rFonts w:ascii="Garamond" w:hAnsi="Garamond" w:cs="Times New Roman"/>
+          <w:sz w:val="22"/>
+        </w:rPr>
+        <w:t xml:space="preserve"> – </w:t>
+      </w:r>
+      <w:r>
+        <w:rPr>
+          <w:rFonts w:ascii="Garamond" w:hAnsi="Garamond" w:cs="Times New Roman"/>
+          <w:i/>
+          <w:iCs/>
+          <w:sz w:val="22"/>
+        </w:rPr>
+        <w:t>C++</w:t>
+      </w:r>
+    </w:p>
+    <w:p>
+      <w:pPr>
+        <w:pStyle w:val="ListParagraph"/>
+        <w:numPr>
+          <w:ilvl w:val="0"/>
+          <w:numId w:val="12"/>
+        </w:numPr>
+        <w:rPr>
+          <w:rFonts w:ascii="Garamond" w:hAnsi="Garamond" w:cs="Times New Roman"/>
+          <w:sz w:val="22"/>
+        </w:rPr>
+      </w:pPr>
+      <w:r>
+        <w:rPr>
+          <w:rFonts w:ascii="Garamond" w:hAnsi="Garamond" w:cs="Times New Roman"/>
+          <w:sz w:val="22"/>
+        </w:rPr>
+        <w:t>Implemented</w:t>
+      </w:r>
+      <w:r>
+        <w:rPr>
+          <w:rFonts w:ascii="Garamond" w:hAnsi="Garamond" w:cs="Times New Roman"/>
+          <w:sz w:val="22"/>
+        </w:rPr>
+        <w:t xml:space="preserve"> Perlin noise</w:t>
+      </w:r>
+      <w:r>
+        <w:rPr>
+          <w:rFonts w:ascii="Garamond" w:hAnsi="Garamond" w:cs="Times New Roman"/>
+          <w:sz w:val="22"/>
+        </w:rPr>
+        <w:t xml:space="preserve"> in GLSL</w:t>
+      </w:r>
+      <w:r>
+        <w:rPr>
+          <w:rFonts w:ascii="Garamond" w:hAnsi="Garamond" w:cs="Times New Roman"/>
+          <w:sz w:val="22"/>
+        </w:rPr>
+        <w:t xml:space="preserve"> to create a </w:t>
+      </w:r>
+      <w:r>
+        <w:rPr>
+          <w:rFonts w:ascii="Garamond" w:hAnsi="Garamond" w:cs="Times New Roman"/>
+          <w:sz w:val="22"/>
+        </w:rPr>
+        <w:t xml:space="preserve">fast, </w:t>
+      </w:r>
+      <w:r>
+        <w:rPr>
+          <w:rFonts w:ascii="Garamond" w:hAnsi="Garamond" w:cs="Times New Roman"/>
+          <w:sz w:val="22"/>
+        </w:rPr>
+        <w:t>fluid</w:t>
+      </w:r>
+      <w:r>
+        <w:rPr>
+          <w:rFonts w:ascii="Garamond" w:hAnsi="Garamond" w:cs="Times New Roman"/>
+          <w:sz w:val="22"/>
+        </w:rPr>
+        <w:t>-</w:t>
+      </w:r>
+      <w:r>
+        <w:rPr>
+          <w:rFonts w:ascii="Garamond" w:hAnsi="Garamond" w:cs="Times New Roman"/>
+          <w:sz w:val="22"/>
+        </w:rPr>
+        <w:t>like simulation.</w:t>
+      </w:r>
+    </w:p>
+    <w:p>
+      <w:pPr>
+        <w:pStyle w:val="ListParagraph"/>
+        <w:numPr>
+          <w:ilvl w:val="0"/>
+          <w:numId w:val="12"/>
+        </w:numPr>
+        <w:rPr>
+          <w:rFonts w:ascii="Garamond" w:hAnsi="Garamond" w:cs="Times New Roman"/>
+          <w:sz w:val="22"/>
+        </w:rPr>
+      </w:pPr>
+      <w:r>
+        <w:rPr>
+          <w:rFonts w:ascii="Garamond" w:hAnsi="Garamond" w:cs="Times New Roman"/>
+          <w:sz w:val="22"/>
+        </w:rPr>
+        <w:t>Inspired by the macOS Drift screensaver</w:t>
+      </w:r>
+      <w:r>
+        <w:rPr>
+          <w:rFonts w:ascii="Garamond" w:hAnsi="Garamond" w:cs="Times New Roman"/>
+          <w:sz w:val="22"/>
+        </w:rPr>
+        <w:t>.</w:t>
+      </w:r>
+    </w:p>
+    <w:p>
+      <w:pPr>
+        <w:spacing w:before="80"/>
+        <w:rPr>
+          <w:rFonts w:ascii="Garamond" w:hAnsi="Garamond" w:cs="Times New Roman"/>
+          <w:i/>
+          <w:sz w:val="22"/>
+        </w:rPr>
+      </w:pPr>
       <w:r>
         <w:rPr>
           <w:rFonts w:ascii="Garamond" w:hAnsi="Garamond" w:cs="Times New Roman"/>
@@ -1249,7 +1333,7 @@
           <w:sz w:val="22"/>
         </w:rPr>
       </w:pPr>
-      <w:hyperlink r:id="rId10" w:history="1">
+      <w:hyperlink r:id="rId11" w:history="1">
         <w:r>
           <w:rPr>
             <w:rStyle w:val="Hyperlink"/>

</xml_diff>

<commit_message>
Added flocking simulation to resume
</commit_message>
<xml_diff>
--- a/resources/michael-wolf-sonkin-resume.docx
+++ b/resources/michael-wolf-sonkin-resume.docx
@@ -1,6 +1,6 @@
 
 <file path=word/document.xml><?xml version="1.0" encoding="utf-8"?>
-<w:document xmlns:wpc="http://schemas.microsoft.com/office/word/2010/wordprocessingCanvas" xmlns:cx="http://schemas.microsoft.com/office/drawing/2014/chartex" xmlns:cx1="http://schemas.microsoft.com/office/drawing/2015/9/8/chartex" xmlns:cx2="http://schemas.microsoft.com/office/drawing/2015/10/21/chartex" xmlns:cx3="http://schemas.microsoft.com/office/drawing/2016/5/9/chartex" xmlns:cx4="http://schemas.microsoft.com/office/drawing/2016/5/10/chartex" xmlns:cx5="http://schemas.microsoft.com/office/drawing/2016/5/11/chartex" xmlns:cx6="http://schemas.microsoft.com/office/drawing/2016/5/12/chartex" xmlns:cx7="http://schemas.microsoft.com/office/drawing/2016/5/13/chartex" xmlns:cx8="http://schemas.microsoft.com/office/drawing/2016/5/14/chartex" xmlns:mc="http://schemas.openxmlformats.org/markup-compatibility/2006" xmlns:aink="http://schemas.microsoft.com/office/drawing/2016/ink" xmlns:am3d="http://schemas.microsoft.com/office/drawing/2017/model3d" xmlns:o="urn:schemas-microsoft-com:office:office" xmlns:oel="http://schemas.microsoft.com/office/2019/extlst" xmlns:r="http://schemas.openxmlformats.org/officeDocument/2006/relationships" xmlns:m="http://schemas.openxmlformats.org/officeDocument/2006/math" xmlns:v="urn:schemas-microsoft-com:vml" xmlns:wp14="http://schemas.microsoft.com/office/word/2010/wordprocessingDrawing" xmlns:wp="http://schemas.openxmlformats.org/drawingml/2006/wordprocessingDrawing" xmlns:w10="urn:schemas-microsoft-com:office:word" xmlns:w="http://schemas.openxmlformats.org/wordprocessingml/2006/main" xmlns:w14="http://schemas.microsoft.com/office/word/2010/wordml" xmlns:w15="http://schemas.microsoft.com/office/word/2012/wordml" xmlns:w16cex="http://schemas.microsoft.com/office/word/2018/wordml/cex" xmlns:w16cid="http://schemas.microsoft.com/office/word/2016/wordml/cid" xmlns:w16="http://schemas.microsoft.com/office/word/2018/wordml" xmlns:w16sdtdh="http://schemas.microsoft.com/office/word/2020/wordml/sdtdatahash" xmlns:w16se="http://schemas.microsoft.com/office/word/2015/wordml/symex" xmlns:wpg="http://schemas.microsoft.com/office/word/2010/wordprocessingGroup" xmlns:wpi="http://schemas.microsoft.com/office/word/2010/wordprocessingInk" xmlns:wne="http://schemas.microsoft.com/office/word/2006/wordml" xmlns:wps="http://schemas.microsoft.com/office/word/2010/wordprocessingShape" mc:Ignorable="w14 w15 w16se w16cid w16 w16cex w16sdtdh wp14">
+<w:document xmlns:wpc="http://schemas.microsoft.com/office/word/2010/wordprocessingCanvas" xmlns:cx="http://schemas.microsoft.com/office/drawing/2014/chartex" xmlns:cx1="http://schemas.microsoft.com/office/drawing/2015/9/8/chartex" xmlns:cx2="http://schemas.microsoft.com/office/drawing/2015/10/21/chartex" xmlns:cx3="http://schemas.microsoft.com/office/drawing/2016/5/9/chartex" xmlns:cx4="http://schemas.microsoft.com/office/drawing/2016/5/10/chartex" xmlns:cx5="http://schemas.microsoft.com/office/drawing/2016/5/11/chartex" xmlns:cx6="http://schemas.microsoft.com/office/drawing/2016/5/12/chartex" xmlns:cx7="http://schemas.microsoft.com/office/drawing/2016/5/13/chartex" xmlns:cx8="http://schemas.microsoft.com/office/drawing/2016/5/14/chartex" xmlns:mc="http://schemas.openxmlformats.org/markup-compatibility/2006" xmlns:aink="http://schemas.microsoft.com/office/drawing/2016/ink" xmlns:am3d="http://schemas.microsoft.com/office/drawing/2017/model3d" xmlns:o="urn:schemas-microsoft-com:office:office" xmlns:oel="http://schemas.microsoft.com/office/2019/extlst" xmlns:r="http://schemas.openxmlformats.org/officeDocument/2006/relationships" xmlns:m="http://schemas.openxmlformats.org/officeDocument/2006/math" xmlns:v="urn:schemas-microsoft-com:vml" xmlns:wp14="http://schemas.microsoft.com/office/word/2010/wordprocessingDrawing" xmlns:wp="http://schemas.openxmlformats.org/drawingml/2006/wordprocessingDrawing" xmlns:w10="urn:schemas-microsoft-com:office:word" xmlns:w="http://schemas.openxmlformats.org/wordprocessingml/2006/main" xmlns:w14="http://schemas.microsoft.com/office/word/2010/wordml" xmlns:w15="http://schemas.microsoft.com/office/word/2012/wordml" xmlns:w16cex="http://schemas.microsoft.com/office/word/2018/wordml/cex" xmlns:w16cid="http://schemas.microsoft.com/office/word/2016/wordml/cid" xmlns:w16="http://schemas.microsoft.com/office/word/2018/wordml" xmlns:w16du="http://schemas.microsoft.com/office/word/2023/wordml/word16du" xmlns:w16sdtdh="http://schemas.microsoft.com/office/word/2020/wordml/sdtdatahash" xmlns:w16se="http://schemas.microsoft.com/office/word/2015/wordml/symex" xmlns:wpg="http://schemas.microsoft.com/office/word/2010/wordprocessingGroup" xmlns:wpi="http://schemas.microsoft.com/office/word/2010/wordprocessingInk" xmlns:wne="http://schemas.microsoft.com/office/word/2006/wordml" xmlns:wps="http://schemas.microsoft.com/office/word/2010/wordprocessingShape" mc:Ignorable="w14 w15 w16se w16cid w16 w16cex w16sdtdh wp14">
   <w:body>
     <w:p>
       <w:pPr>
@@ -1079,7 +1079,21 @@
           <w:rFonts w:ascii="Garamond" w:hAnsi="Garamond" w:cs="Times New Roman"/>
           <w:sz w:val="22"/>
         </w:rPr>
-        <w:t>Utilized OpenGL for 3D simulations.</w:t>
+        <w:t xml:space="preserve">Utilized OpenGL for 3D </w:t>
+      </w:r>
+      <w:r>
+        <w:rPr>
+          <w:rFonts w:ascii="Garamond" w:hAnsi="Garamond" w:cs="Times New Roman"/>
+          <w:sz w:val="22"/>
+        </w:rPr>
+        <w:t>graphics</w:t>
+      </w:r>
+      <w:r>
+        <w:rPr>
+          <w:rFonts w:ascii="Garamond" w:hAnsi="Garamond" w:cs="Times New Roman"/>
+          <w:sz w:val="22"/>
+        </w:rPr>
+        <w:t>.</w:t>
       </w:r>
     </w:p>
     <w:p>
@@ -1163,76 +1177,35 @@
           <w:rFonts w:ascii="Garamond" w:hAnsi="Garamond" w:cs="Times New Roman"/>
           <w:sz w:val="22"/>
         </w:rPr>
-        <w:t xml:space="preserve"> Perlin noise</w:t>
-      </w:r>
-      <w:r>
-        <w:rPr>
-          <w:rFonts w:ascii="Garamond" w:hAnsi="Garamond" w:cs="Times New Roman"/>
-          <w:sz w:val="22"/>
-        </w:rPr>
-        <w:t xml:space="preserve"> in GLSL</w:t>
-      </w:r>
-      <w:r>
-        <w:rPr>
-          <w:rFonts w:ascii="Garamond" w:hAnsi="Garamond" w:cs="Times New Roman"/>
-          <w:sz w:val="22"/>
-        </w:rPr>
-        <w:t xml:space="preserve"> to create a </w:t>
-      </w:r>
-      <w:r>
-        <w:rPr>
-          <w:rFonts w:ascii="Garamond" w:hAnsi="Garamond" w:cs="Times New Roman"/>
-          <w:sz w:val="22"/>
-        </w:rPr>
-        <w:t xml:space="preserve">fast, </w:t>
-      </w:r>
-      <w:r>
-        <w:rPr>
-          <w:rFonts w:ascii="Garamond" w:hAnsi="Garamond" w:cs="Times New Roman"/>
-          <w:sz w:val="22"/>
-        </w:rPr>
-        <w:t>fluid</w:t>
-      </w:r>
-      <w:r>
-        <w:rPr>
-          <w:rFonts w:ascii="Garamond" w:hAnsi="Garamond" w:cs="Times New Roman"/>
-          <w:sz w:val="22"/>
-        </w:rPr>
-        <w:t>-</w:t>
-      </w:r>
-      <w:r>
-        <w:rPr>
-          <w:rFonts w:ascii="Garamond" w:hAnsi="Garamond" w:cs="Times New Roman"/>
-          <w:sz w:val="22"/>
-        </w:rPr>
-        <w:t>like simulation.</w:t>
-      </w:r>
-    </w:p>
-    <w:p>
-      <w:pPr>
-        <w:pStyle w:val="ListParagraph"/>
-        <w:numPr>
-          <w:ilvl w:val="0"/>
-          <w:numId w:val="12"/>
-        </w:numPr>
-        <w:rPr>
-          <w:rFonts w:ascii="Garamond" w:hAnsi="Garamond" w:cs="Times New Roman"/>
-          <w:sz w:val="22"/>
-        </w:rPr>
-      </w:pPr>
-      <w:r>
-        <w:rPr>
-          <w:rFonts w:ascii="Garamond" w:hAnsi="Garamond" w:cs="Times New Roman"/>
-          <w:sz w:val="22"/>
-        </w:rPr>
-        <w:t>Inspired by the macOS Drift screensaver</w:t>
-      </w:r>
-      <w:r>
-        <w:rPr>
-          <w:rFonts w:ascii="Garamond" w:hAnsi="Garamond" w:cs="Times New Roman"/>
-          <w:sz w:val="22"/>
-        </w:rPr>
-        <w:t>.</w:t>
+        <w:t xml:space="preserve"> 3D Perlin noise </w:t>
+      </w:r>
+      <w:r>
+        <w:rPr>
+          <w:rFonts w:ascii="Garamond" w:hAnsi="Garamond" w:cs="Times New Roman"/>
+          <w:sz w:val="22"/>
+        </w:rPr>
+        <w:t xml:space="preserve">in GLSL </w:t>
+      </w:r>
+      <w:r>
+        <w:rPr>
+          <w:rFonts w:ascii="Garamond" w:hAnsi="Garamond" w:cs="Times New Roman"/>
+          <w:sz w:val="22"/>
+        </w:rPr>
+        <w:t xml:space="preserve">to randomly generate a </w:t>
+      </w:r>
+      <w:r>
+        <w:rPr>
+          <w:rFonts w:ascii="Garamond" w:hAnsi="Garamond" w:cs="Times New Roman"/>
+          <w:sz w:val="22"/>
+        </w:rPr>
+        <w:t xml:space="preserve">fluid-like </w:t>
+      </w:r>
+      <w:r>
+        <w:rPr>
+          <w:rFonts w:ascii="Garamond" w:hAnsi="Garamond" w:cs="Times New Roman"/>
+          <w:sz w:val="22"/>
+        </w:rPr>
+        <w:t>landscape that evolves over time.</w:t>
       </w:r>
     </w:p>
     <w:p>
@@ -1301,7 +1274,14 @@
           <w:rFonts w:ascii="Garamond" w:hAnsi="Garamond" w:cs="Times New Roman"/>
           <w:sz w:val="22"/>
         </w:rPr>
-        <w:t xml:space="preserve">Developed during computer graphics course at Columbia University. </w:t>
+        <w:t xml:space="preserve">Capable of producing realistic images </w:t>
+      </w:r>
+      <w:r>
+        <w:rPr>
+          <w:rFonts w:ascii="Garamond" w:hAnsi="Garamond" w:cs="Times New Roman"/>
+          <w:sz w:val="22"/>
+        </w:rPr>
+        <w:t>by tracing the path of light rays as they interact with objects in a scene.</w:t>
       </w:r>
     </w:p>
     <w:p>
@@ -1321,7 +1301,14 @@
           <w:rFonts w:ascii="Garamond" w:hAnsi="Garamond" w:cs="Times New Roman"/>
           <w:sz w:val="22"/>
         </w:rPr>
-        <w:t>Includes Phong shading, shadows, antialiasing, reflection, refraction, mesh rendering, texture mapping, and BVH.</w:t>
+        <w:t>Implemented</w:t>
+      </w:r>
+      <w:r>
+        <w:rPr>
+          <w:rFonts w:ascii="Garamond" w:hAnsi="Garamond" w:cs="Times New Roman"/>
+          <w:sz w:val="22"/>
+        </w:rPr>
+        <w:t xml:space="preserve"> Phong shading, shadows, antialiasing, reflection, refraction, mesh rendering, texture mapping, and BVH.</w:t>
       </w:r>
     </w:p>
     <w:p>
@@ -1341,7 +1328,7 @@
             <w:b/>
             <w:sz w:val="22"/>
           </w:rPr>
-          <w:t>Polygon Utilities</w:t>
+          <w:t>Flocking Simulation</w:t>
         </w:r>
       </w:hyperlink>
       <w:r>
@@ -1371,7 +1358,7 @@
           <w:i/>
           <w:sz w:val="22"/>
         </w:rPr>
-        <w:t>Python</w:t>
+        <w:t>C++</w:t>
       </w:r>
     </w:p>
     <w:p>
@@ -1391,7 +1378,49 @@
           <w:rFonts w:ascii="Garamond" w:hAnsi="Garamond" w:cs="Times New Roman"/>
           <w:sz w:val="22"/>
         </w:rPr>
-        <w:t>Interactive tool to build simple polygons.</w:t>
+        <w:t>M</w:t>
+      </w:r>
+      <w:r>
+        <w:rPr>
+          <w:rFonts w:ascii="Garamond" w:hAnsi="Garamond" w:cs="Times New Roman"/>
+          <w:sz w:val="22"/>
+        </w:rPr>
+        <w:t>odel</w:t>
+      </w:r>
+      <w:r>
+        <w:rPr>
+          <w:rFonts w:ascii="Garamond" w:hAnsi="Garamond" w:cs="Times New Roman"/>
+          <w:sz w:val="22"/>
+        </w:rPr>
+        <w:t>ed</w:t>
+      </w:r>
+      <w:r>
+        <w:rPr>
+          <w:rFonts w:ascii="Garamond" w:hAnsi="Garamond" w:cs="Times New Roman"/>
+          <w:sz w:val="22"/>
+        </w:rPr>
+        <w:t xml:space="preserve"> </w:t>
+      </w:r>
+      <w:r>
+        <w:rPr>
+          <w:rFonts w:ascii="Garamond" w:hAnsi="Garamond" w:cs="Times New Roman"/>
+          <w:sz w:val="22"/>
+        </w:rPr>
+        <w:t xml:space="preserve">the </w:t>
+      </w:r>
+      <w:r>
+        <w:rPr>
+          <w:rFonts w:ascii="Garamond" w:hAnsi="Garamond" w:cs="Times New Roman"/>
+          <w:sz w:val="22"/>
+        </w:rPr>
+        <w:t xml:space="preserve">behavior </w:t>
+      </w:r>
+      <w:r>
+        <w:rPr>
+          <w:rFonts w:ascii="Garamond" w:hAnsi="Garamond" w:cs="Times New Roman"/>
+          <w:sz w:val="22"/>
+        </w:rPr>
+        <w:t>of individual animals in a flock using three simple rules: cohesion, separation, and alignment.</w:t>
       </w:r>
     </w:p>
     <w:p>
@@ -1411,7 +1440,14 @@
           <w:rFonts w:ascii="Garamond" w:hAnsi="Garamond" w:cs="Times New Roman"/>
           <w:sz w:val="22"/>
         </w:rPr>
-        <w:t>Utilities include ear clipping triangulation, convex hull algorithms, triangulation point sampling, and point visibility.</w:t>
+        <w:t xml:space="preserve">By following these rules, the simulation </w:t>
+      </w:r>
+      <w:r>
+        <w:rPr>
+          <w:rFonts w:ascii="Garamond" w:hAnsi="Garamond" w:cs="Times New Roman"/>
+          <w:sz w:val="22"/>
+        </w:rPr>
+        <w:t>can exhibit complex and realistic flocking behavior.</w:t>
       </w:r>
     </w:p>
     <w:p>
@@ -1785,7 +1821,7 @@
 </file>
 
 <file path=word/endnotes.xml><?xml version="1.0" encoding="utf-8"?>
-<w:endnotes xmlns:wpc="http://schemas.microsoft.com/office/word/2010/wordprocessingCanvas" xmlns:cx="http://schemas.microsoft.com/office/drawing/2014/chartex" xmlns:cx1="http://schemas.microsoft.com/office/drawing/2015/9/8/chartex" xmlns:cx2="http://schemas.microsoft.com/office/drawing/2015/10/21/chartex" xmlns:cx3="http://schemas.microsoft.com/office/drawing/2016/5/9/chartex" xmlns:cx4="http://schemas.microsoft.com/office/drawing/2016/5/10/chartex" xmlns:cx5="http://schemas.microsoft.com/office/drawing/2016/5/11/chartex" xmlns:cx6="http://schemas.microsoft.com/office/drawing/2016/5/12/chartex" xmlns:cx7="http://schemas.microsoft.com/office/drawing/2016/5/13/chartex" xmlns:cx8="http://schemas.microsoft.com/office/drawing/2016/5/14/chartex" xmlns:mc="http://schemas.openxmlformats.org/markup-compatibility/2006" xmlns:aink="http://schemas.microsoft.com/office/drawing/2016/ink" xmlns:am3d="http://schemas.microsoft.com/office/drawing/2017/model3d" xmlns:o="urn:schemas-microsoft-com:office:office" xmlns:oel="http://schemas.microsoft.com/office/2019/extlst" xmlns:r="http://schemas.openxmlformats.org/officeDocument/2006/relationships" xmlns:m="http://schemas.openxmlformats.org/officeDocument/2006/math" xmlns:v="urn:schemas-microsoft-com:vml" xmlns:wp14="http://schemas.microsoft.com/office/word/2010/wordprocessingDrawing" xmlns:wp="http://schemas.openxmlformats.org/drawingml/2006/wordprocessingDrawing" xmlns:w10="urn:schemas-microsoft-com:office:word" xmlns:w="http://schemas.openxmlformats.org/wordprocessingml/2006/main" xmlns:w14="http://schemas.microsoft.com/office/word/2010/wordml" xmlns:w15="http://schemas.microsoft.com/office/word/2012/wordml" xmlns:w16cex="http://schemas.microsoft.com/office/word/2018/wordml/cex" xmlns:w16cid="http://schemas.microsoft.com/office/word/2016/wordml/cid" xmlns:w16="http://schemas.microsoft.com/office/word/2018/wordml" xmlns:w16sdtdh="http://schemas.microsoft.com/office/word/2020/wordml/sdtdatahash" xmlns:w16se="http://schemas.microsoft.com/office/word/2015/wordml/symex" xmlns:wpg="http://schemas.microsoft.com/office/word/2010/wordprocessingGroup" xmlns:wpi="http://schemas.microsoft.com/office/word/2010/wordprocessingInk" xmlns:wne="http://schemas.microsoft.com/office/word/2006/wordml" xmlns:wps="http://schemas.microsoft.com/office/word/2010/wordprocessingShape" mc:Ignorable="w14 w15 w16se w16cid w16 w16cex w16sdtdh wp14">
+<w:endnotes xmlns:wpc="http://schemas.microsoft.com/office/word/2010/wordprocessingCanvas" xmlns:cx="http://schemas.microsoft.com/office/drawing/2014/chartex" xmlns:cx1="http://schemas.microsoft.com/office/drawing/2015/9/8/chartex" xmlns:cx2="http://schemas.microsoft.com/office/drawing/2015/10/21/chartex" xmlns:cx3="http://schemas.microsoft.com/office/drawing/2016/5/9/chartex" xmlns:cx4="http://schemas.microsoft.com/office/drawing/2016/5/10/chartex" xmlns:cx5="http://schemas.microsoft.com/office/drawing/2016/5/11/chartex" xmlns:cx6="http://schemas.microsoft.com/office/drawing/2016/5/12/chartex" xmlns:cx7="http://schemas.microsoft.com/office/drawing/2016/5/13/chartex" xmlns:cx8="http://schemas.microsoft.com/office/drawing/2016/5/14/chartex" xmlns:mc="http://schemas.openxmlformats.org/markup-compatibility/2006" xmlns:aink="http://schemas.microsoft.com/office/drawing/2016/ink" xmlns:am3d="http://schemas.microsoft.com/office/drawing/2017/model3d" xmlns:o="urn:schemas-microsoft-com:office:office" xmlns:oel="http://schemas.microsoft.com/office/2019/extlst" xmlns:r="http://schemas.openxmlformats.org/officeDocument/2006/relationships" xmlns:m="http://schemas.openxmlformats.org/officeDocument/2006/math" xmlns:v="urn:schemas-microsoft-com:vml" xmlns:wp14="http://schemas.microsoft.com/office/word/2010/wordprocessingDrawing" xmlns:wp="http://schemas.openxmlformats.org/drawingml/2006/wordprocessingDrawing" xmlns:w10="urn:schemas-microsoft-com:office:word" xmlns:w="http://schemas.openxmlformats.org/wordprocessingml/2006/main" xmlns:w14="http://schemas.microsoft.com/office/word/2010/wordml" xmlns:w15="http://schemas.microsoft.com/office/word/2012/wordml" xmlns:w16cex="http://schemas.microsoft.com/office/word/2018/wordml/cex" xmlns:w16cid="http://schemas.microsoft.com/office/word/2016/wordml/cid" xmlns:w16="http://schemas.microsoft.com/office/word/2018/wordml" xmlns:w16du="http://schemas.microsoft.com/office/word/2023/wordml/word16du" xmlns:w16sdtdh="http://schemas.microsoft.com/office/word/2020/wordml/sdtdatahash" xmlns:w16se="http://schemas.microsoft.com/office/word/2015/wordml/symex" xmlns:wpg="http://schemas.microsoft.com/office/word/2010/wordprocessingGroup" xmlns:wpi="http://schemas.microsoft.com/office/word/2010/wordprocessingInk" xmlns:wne="http://schemas.microsoft.com/office/word/2006/wordml" xmlns:wps="http://schemas.microsoft.com/office/word/2010/wordprocessingShape" mc:Ignorable="w14 w15 w16se w16cid w16 w16cex w16sdtdh wp14">
   <w:endnote w:type="separator" w:id="-1">
     <w:p>
       <w:r>
@@ -1804,7 +1840,7 @@
 </file>
 
 <file path=word/footnotes.xml><?xml version="1.0" encoding="utf-8"?>
-<w:footnotes xmlns:wpc="http://schemas.microsoft.com/office/word/2010/wordprocessingCanvas" xmlns:cx="http://schemas.microsoft.com/office/drawing/2014/chartex" xmlns:cx1="http://schemas.microsoft.com/office/drawing/2015/9/8/chartex" xmlns:cx2="http://schemas.microsoft.com/office/drawing/2015/10/21/chartex" xmlns:cx3="http://schemas.microsoft.com/office/drawing/2016/5/9/chartex" xmlns:cx4="http://schemas.microsoft.com/office/drawing/2016/5/10/chartex" xmlns:cx5="http://schemas.microsoft.com/office/drawing/2016/5/11/chartex" xmlns:cx6="http://schemas.microsoft.com/office/drawing/2016/5/12/chartex" xmlns:cx7="http://schemas.microsoft.com/office/drawing/2016/5/13/chartex" xmlns:cx8="http://schemas.microsoft.com/office/drawing/2016/5/14/chartex" xmlns:mc="http://schemas.openxmlformats.org/markup-compatibility/2006" xmlns:aink="http://schemas.microsoft.com/office/drawing/2016/ink" xmlns:am3d="http://schemas.microsoft.com/office/drawing/2017/model3d" xmlns:o="urn:schemas-microsoft-com:office:office" xmlns:oel="http://schemas.microsoft.com/office/2019/extlst" xmlns:r="http://schemas.openxmlformats.org/officeDocument/2006/relationships" xmlns:m="http://schemas.openxmlformats.org/officeDocument/2006/math" xmlns:v="urn:schemas-microsoft-com:vml" xmlns:wp14="http://schemas.microsoft.com/office/word/2010/wordprocessingDrawing" xmlns:wp="http://schemas.openxmlformats.org/drawingml/2006/wordprocessingDrawing" xmlns:w10="urn:schemas-microsoft-com:office:word" xmlns:w="http://schemas.openxmlformats.org/wordprocessingml/2006/main" xmlns:w14="http://schemas.microsoft.com/office/word/2010/wordml" xmlns:w15="http://schemas.microsoft.com/office/word/2012/wordml" xmlns:w16cex="http://schemas.microsoft.com/office/word/2018/wordml/cex" xmlns:w16cid="http://schemas.microsoft.com/office/word/2016/wordml/cid" xmlns:w16="http://schemas.microsoft.com/office/word/2018/wordml" xmlns:w16sdtdh="http://schemas.microsoft.com/office/word/2020/wordml/sdtdatahash" xmlns:w16se="http://schemas.microsoft.com/office/word/2015/wordml/symex" xmlns:wpg="http://schemas.microsoft.com/office/word/2010/wordprocessingGroup" xmlns:wpi="http://schemas.microsoft.com/office/word/2010/wordprocessingInk" xmlns:wne="http://schemas.microsoft.com/office/word/2006/wordml" xmlns:wps="http://schemas.microsoft.com/office/word/2010/wordprocessingShape" mc:Ignorable="w14 w15 w16se w16cid w16 w16cex w16sdtdh wp14">
+<w:footnotes xmlns:wpc="http://schemas.microsoft.com/office/word/2010/wordprocessingCanvas" xmlns:cx="http://schemas.microsoft.com/office/drawing/2014/chartex" xmlns:cx1="http://schemas.microsoft.com/office/drawing/2015/9/8/chartex" xmlns:cx2="http://schemas.microsoft.com/office/drawing/2015/10/21/chartex" xmlns:cx3="http://schemas.microsoft.com/office/drawing/2016/5/9/chartex" xmlns:cx4="http://schemas.microsoft.com/office/drawing/2016/5/10/chartex" xmlns:cx5="http://schemas.microsoft.com/office/drawing/2016/5/11/chartex" xmlns:cx6="http://schemas.microsoft.com/office/drawing/2016/5/12/chartex" xmlns:cx7="http://schemas.microsoft.com/office/drawing/2016/5/13/chartex" xmlns:cx8="http://schemas.microsoft.com/office/drawing/2016/5/14/chartex" xmlns:mc="http://schemas.openxmlformats.org/markup-compatibility/2006" xmlns:aink="http://schemas.microsoft.com/office/drawing/2016/ink" xmlns:am3d="http://schemas.microsoft.com/office/drawing/2017/model3d" xmlns:o="urn:schemas-microsoft-com:office:office" xmlns:oel="http://schemas.microsoft.com/office/2019/extlst" xmlns:r="http://schemas.openxmlformats.org/officeDocument/2006/relationships" xmlns:m="http://schemas.openxmlformats.org/officeDocument/2006/math" xmlns:v="urn:schemas-microsoft-com:vml" xmlns:wp14="http://schemas.microsoft.com/office/word/2010/wordprocessingDrawing" xmlns:wp="http://schemas.openxmlformats.org/drawingml/2006/wordprocessingDrawing" xmlns:w10="urn:schemas-microsoft-com:office:word" xmlns:w="http://schemas.openxmlformats.org/wordprocessingml/2006/main" xmlns:w14="http://schemas.microsoft.com/office/word/2010/wordml" xmlns:w15="http://schemas.microsoft.com/office/word/2012/wordml" xmlns:w16cex="http://schemas.microsoft.com/office/word/2018/wordml/cex" xmlns:w16cid="http://schemas.microsoft.com/office/word/2016/wordml/cid" xmlns:w16="http://schemas.microsoft.com/office/word/2018/wordml" xmlns:w16du="http://schemas.microsoft.com/office/word/2023/wordml/word16du" xmlns:w16sdtdh="http://schemas.microsoft.com/office/word/2020/wordml/sdtdatahash" xmlns:w16se="http://schemas.microsoft.com/office/word/2015/wordml/symex" xmlns:wpg="http://schemas.microsoft.com/office/word/2010/wordprocessingGroup" xmlns:wpi="http://schemas.microsoft.com/office/word/2010/wordprocessingInk" xmlns:wne="http://schemas.microsoft.com/office/word/2006/wordml" xmlns:wps="http://schemas.microsoft.com/office/word/2010/wordprocessingShape" mc:Ignorable="w14 w15 w16se w16cid w16 w16cex w16sdtdh wp14">
   <w:footnote w:type="separator" w:id="-1">
     <w:p>
       <w:r>
@@ -1823,7 +1859,7 @@
 </file>
 
 <file path=word/numbering.xml><?xml version="1.0" encoding="utf-8"?>
-<w:numbering xmlns:wpc="http://schemas.microsoft.com/office/word/2010/wordprocessingCanvas" xmlns:cx="http://schemas.microsoft.com/office/drawing/2014/chartex" xmlns:cx1="http://schemas.microsoft.com/office/drawing/2015/9/8/chartex" xmlns:cx2="http://schemas.microsoft.com/office/drawing/2015/10/21/chartex" xmlns:cx3="http://schemas.microsoft.com/office/drawing/2016/5/9/chartex" xmlns:cx4="http://schemas.microsoft.com/office/drawing/2016/5/10/chartex" xmlns:cx5="http://schemas.microsoft.com/office/drawing/2016/5/11/chartex" xmlns:cx6="http://schemas.microsoft.com/office/drawing/2016/5/12/chartex" xmlns:cx7="http://schemas.microsoft.com/office/drawing/2016/5/13/chartex" xmlns:cx8="http://schemas.microsoft.com/office/drawing/2016/5/14/chartex" xmlns:mc="http://schemas.openxmlformats.org/markup-compatibility/2006" xmlns:aink="http://schemas.microsoft.com/office/drawing/2016/ink" xmlns:am3d="http://schemas.microsoft.com/office/drawing/2017/model3d" xmlns:o="urn:schemas-microsoft-com:office:office" xmlns:oel="http://schemas.microsoft.com/office/2019/extlst" xmlns:r="http://schemas.openxmlformats.org/officeDocument/2006/relationships" xmlns:m="http://schemas.openxmlformats.org/officeDocument/2006/math" xmlns:v="urn:schemas-microsoft-com:vml" xmlns:wp14="http://schemas.microsoft.com/office/word/2010/wordprocessingDrawing" xmlns:wp="http://schemas.openxmlformats.org/drawingml/2006/wordprocessingDrawing" xmlns:w10="urn:schemas-microsoft-com:office:word" xmlns:w="http://schemas.openxmlformats.org/wordprocessingml/2006/main" xmlns:w14="http://schemas.microsoft.com/office/word/2010/wordml" xmlns:w15="http://schemas.microsoft.com/office/word/2012/wordml" xmlns:w16cex="http://schemas.microsoft.com/office/word/2018/wordml/cex" xmlns:w16cid="http://schemas.microsoft.com/office/word/2016/wordml/cid" xmlns:w16="http://schemas.microsoft.com/office/word/2018/wordml" xmlns:w16sdtdh="http://schemas.microsoft.com/office/word/2020/wordml/sdtdatahash" xmlns:w16se="http://schemas.microsoft.com/office/word/2015/wordml/symex" xmlns:wpg="http://schemas.microsoft.com/office/word/2010/wordprocessingGroup" xmlns:wpi="http://schemas.microsoft.com/office/word/2010/wordprocessingInk" xmlns:wne="http://schemas.microsoft.com/office/word/2006/wordml" xmlns:wps="http://schemas.microsoft.com/office/word/2010/wordprocessingShape" mc:Ignorable="w14 w15 w16se w16cid w16 w16cex w16sdtdh wp14">
+<w:numbering xmlns:wpc="http://schemas.microsoft.com/office/word/2010/wordprocessingCanvas" xmlns:cx="http://schemas.microsoft.com/office/drawing/2014/chartex" xmlns:cx1="http://schemas.microsoft.com/office/drawing/2015/9/8/chartex" xmlns:cx2="http://schemas.microsoft.com/office/drawing/2015/10/21/chartex" xmlns:cx3="http://schemas.microsoft.com/office/drawing/2016/5/9/chartex" xmlns:cx4="http://schemas.microsoft.com/office/drawing/2016/5/10/chartex" xmlns:cx5="http://schemas.microsoft.com/office/drawing/2016/5/11/chartex" xmlns:cx6="http://schemas.microsoft.com/office/drawing/2016/5/12/chartex" xmlns:cx7="http://schemas.microsoft.com/office/drawing/2016/5/13/chartex" xmlns:cx8="http://schemas.microsoft.com/office/drawing/2016/5/14/chartex" xmlns:mc="http://schemas.openxmlformats.org/markup-compatibility/2006" xmlns:aink="http://schemas.microsoft.com/office/drawing/2016/ink" xmlns:am3d="http://schemas.microsoft.com/office/drawing/2017/model3d" xmlns:o="urn:schemas-microsoft-com:office:office" xmlns:oel="http://schemas.microsoft.com/office/2019/extlst" xmlns:r="http://schemas.openxmlformats.org/officeDocument/2006/relationships" xmlns:m="http://schemas.openxmlformats.org/officeDocument/2006/math" xmlns:v="urn:schemas-microsoft-com:vml" xmlns:wp14="http://schemas.microsoft.com/office/word/2010/wordprocessingDrawing" xmlns:wp="http://schemas.openxmlformats.org/drawingml/2006/wordprocessingDrawing" xmlns:w10="urn:schemas-microsoft-com:office:word" xmlns:w="http://schemas.openxmlformats.org/wordprocessingml/2006/main" xmlns:w14="http://schemas.microsoft.com/office/word/2010/wordml" xmlns:w15="http://schemas.microsoft.com/office/word/2012/wordml" xmlns:w16cex="http://schemas.microsoft.com/office/word/2018/wordml/cex" xmlns:w16cid="http://schemas.microsoft.com/office/word/2016/wordml/cid" xmlns:w16="http://schemas.microsoft.com/office/word/2018/wordml" xmlns:w16du="http://schemas.microsoft.com/office/word/2023/wordml/word16du" xmlns:w16sdtdh="http://schemas.microsoft.com/office/word/2020/wordml/sdtdatahash" xmlns:w16se="http://schemas.microsoft.com/office/word/2015/wordml/symex" xmlns:wpg="http://schemas.microsoft.com/office/word/2010/wordprocessingGroup" xmlns:wpi="http://schemas.microsoft.com/office/word/2010/wordprocessingInk" xmlns:wne="http://schemas.microsoft.com/office/word/2006/wordml" xmlns:wps="http://schemas.microsoft.com/office/word/2010/wordprocessingShape" mc:Ignorable="w14 w15 w16se w16cid w16 w16cex w16sdtdh wp14">
   <w:abstractNum w:abstractNumId="0" w15:restartNumberingAfterBreak="0">
     <w:nsid w:val="FFFFFF7C"/>
     <w:multiLevelType w:val="singleLevel"/>

</xml_diff>

<commit_message>
Added GLSL to resume
</commit_message>
<xml_diff>
--- a/resources/michael-wolf-sonkin-resume.docx
+++ b/resources/michael-wolf-sonkin-resume.docx
@@ -449,7 +449,23 @@
           <w:b/>
           <w:sz w:val="22"/>
         </w:rPr>
-        <w:t>, OpenGL, Git</w:t>
+        <w:t>, OpenGL,</w:t>
+      </w:r>
+      <w:r>
+        <w:rPr>
+          <w:rFonts w:ascii="Garamond" w:hAnsi="Garamond"/>
+          <w:b/>
+          <w:sz w:val="22"/>
+        </w:rPr>
+        <w:t xml:space="preserve"> GLSL,</w:t>
+      </w:r>
+      <w:r>
+        <w:rPr>
+          <w:rFonts w:ascii="Garamond" w:hAnsi="Garamond"/>
+          <w:b/>
+          <w:sz w:val="22"/>
+        </w:rPr>
+        <w:t xml:space="preserve"> Git</w:t>
       </w:r>
     </w:p>
     <w:p>

</xml_diff>